<commit_message>
Configurado en el computador para sustentar
</commit_message>
<xml_diff>
--- a/docs/AnálisisDeIndices.docx
+++ b/docs/AnálisisDeIndices.docx
@@ -202,23 +202,201 @@
               <w:rPr>
                 <w:lang w:val="en-US"/>
               </w:rPr>
-              <w:t>JOIN INVERSIONISTA ON INVERSIONISTA.ID = ID_INVERSIONISTA) JOIN OFERENTE ON OFERENTE.ID = ID_OFERENTE) WHERE FECHA_FINAL BETWEEN TO_DATE('01/11/1994') AND TO_DATE('14/11/2021') + CRITERIO;</w:t>
-            </w:r>
-          </w:p>
-          <w:p>
-            <w:pPr>
-              <w:jc w:val="both"/>
+              <w:t>JOIN INVERSIONISTA ON INVERSIONISTA.ID = ID_INVERSIONISTA) JOIN OFERENTE ON OFERENTE.ID = ID_OFERENTE) WHERE FECHA_FINAL BETWEEN TO_DATE(</w:t>
+            </w:r>
+            <w:r>
               <w:rPr>
                 <w:lang w:val="en-US"/>
               </w:rPr>
-            </w:pPr>
+              <w:t>‘</w:t>
+            </w:r>
+            <w:proofErr w:type="spellStart"/>
             <w:r>
               <w:rPr>
                 <w:lang w:val="en-US"/>
               </w:rPr>
+              <w:t>fechai</w:t>
+            </w:r>
+            <w:proofErr w:type="spellEnd"/>
+            <w:r>
+              <w:rPr>
+                <w:lang w:val="en-US"/>
+              </w:rPr>
+              <w:t>’</w:t>
+            </w:r>
+            <w:r>
+              <w:rPr>
+                <w:lang w:val="en-US"/>
+              </w:rPr>
+              <w:t>) AND TO_DATE('</w:t>
+            </w:r>
+            <w:proofErr w:type="spellStart"/>
+            <w:r>
+              <w:rPr>
+                <w:lang w:val="en-US"/>
+              </w:rPr>
+              <w:t>fechaf</w:t>
+            </w:r>
+            <w:proofErr w:type="spellEnd"/>
+            <w:r>
+              <w:rPr>
+                <w:lang w:val="en-US"/>
+              </w:rPr>
+              <w:t>) + CRITERIO;</w:t>
+            </w:r>
+          </w:p>
+          <w:p>
+            <w:pPr>
+              <w:jc w:val="both"/>
+              <w:rPr>
+                <w:lang w:val="en-US"/>
+              </w:rPr>
+            </w:pPr>
+          </w:p>
+        </w:tc>
+      </w:tr>
+      <w:tr>
+        <w:tc>
+          <w:tcPr>
+            <w:tcW w:w="2802" w:type="dxa"/>
+          </w:tcPr>
+          <w:p>
+            <w:pPr>
+              <w:jc w:val="both"/>
+            </w:pPr>
+            <w:r>
+              <w:t>CONSULTAR MOVIMIENTOS DE VALORES 2</w:t>
+            </w:r>
+          </w:p>
+        </w:tc>
+        <w:tc>
+          <w:tcPr>
+            <w:tcW w:w="7310" w:type="dxa"/>
+          </w:tcPr>
+          <w:p>
+            <w:pPr>
+              <w:jc w:val="both"/>
+            </w:pPr>
+            <w:r>
+              <w:t xml:space="preserve">SELECT * </w:t>
+            </w:r>
+          </w:p>
+          <w:p>
+            <w:pPr>
+              <w:jc w:val="both"/>
+            </w:pPr>
+            <w:r>
+              <w:t xml:space="preserve">FROM ((((OPERACION_BURSATIL JOIN </w:t>
+            </w:r>
+          </w:p>
+          <w:p>
+            <w:pPr>
+              <w:jc w:val="both"/>
+            </w:pPr>
+            <w:r>
+              <w:t>((INSTRUMENTO_FINANCIERO JOIN TIPO_VALOR ON TIPO_VALOR = TIPO_VALOR.ID ) JOIN RENTABILIDAD ON ID_RENTABILIDAD = RENTABILIDAD.ID ) ON ID_INS_FIN = INSTRUMENTO_FINANCIERO.ID) JOIN COMISIONISTA ON COMISIONISTA.NUM_REGISTRO = ID_COMISIONISTA_2)</w:t>
+            </w:r>
+          </w:p>
+          <w:p>
+            <w:pPr>
+              <w:jc w:val="both"/>
+              <w:rPr>
+                <w:lang w:val="en-US"/>
+              </w:rPr>
+            </w:pPr>
+            <w:r>
+              <w:rPr>
+                <w:lang w:val="en-US"/>
+              </w:rPr>
+              <w:t>JOIN INVERSIONISTA ON INVERSIONISTA.ID = ID_INVERSIONISTA) JOIN OFERENTE ON OFERENTE.ID = ID_OFERENTE) WHERE FECHA_FINAL BETWEEN TO_DATE(</w:t>
+            </w:r>
+            <w:r>
+              <w:rPr>
+                <w:lang w:val="en-US"/>
+              </w:rPr>
+              <w:t>‘</w:t>
+            </w:r>
+            <w:proofErr w:type="spellStart"/>
+            <w:r>
+              <w:rPr>
+                <w:lang w:val="en-US"/>
+              </w:rPr>
+              <w:t>fechai</w:t>
+            </w:r>
+            <w:proofErr w:type="spellEnd"/>
+            <w:r>
+              <w:rPr>
+                <w:lang w:val="en-US"/>
+              </w:rPr>
+              <w:t>’</w:t>
+            </w:r>
+            <w:r>
+              <w:rPr>
+                <w:lang w:val="en-US"/>
+              </w:rPr>
+              <w:t>) AND TO_DATE('</w:t>
+            </w:r>
+            <w:proofErr w:type="spellStart"/>
+            <w:r>
+              <w:rPr>
+                <w:lang w:val="en-US"/>
+              </w:rPr>
+              <w:t>fechaf</w:t>
+            </w:r>
+            <w:proofErr w:type="spellEnd"/>
+            <w:r>
+              <w:rPr>
+                <w:lang w:val="en-US"/>
+              </w:rPr>
+              <w:t xml:space="preserve">) + </w:t>
+            </w:r>
+            <w:r>
+              <w:rPr>
+                <w:lang w:val="en-US"/>
+              </w:rPr>
+              <w:t>!</w:t>
+            </w:r>
+            <w:r>
+              <w:rPr>
+                <w:lang w:val="en-US"/>
+              </w:rPr>
+              <w:t>CRITERIO;</w:t>
+            </w:r>
+          </w:p>
+          <w:p>
+            <w:pPr>
+              <w:jc w:val="both"/>
+              <w:rPr>
+                <w:lang w:val="en-US"/>
+              </w:rPr>
+            </w:pPr>
+            <w:r>
+              <w:rPr>
+                <w:lang w:val="en-US"/>
+              </w:rPr>
               <w:t xml:space="preserve"> </w:t>
             </w:r>
           </w:p>
+        </w:tc>
+      </w:tr>
+      <w:tr>
+        <w:tc>
+          <w:tcPr>
+            <w:tcW w:w="2802" w:type="dxa"/>
+          </w:tcPr>
+          <w:p>
+            <w:pPr>
+              <w:jc w:val="both"/>
+            </w:pPr>
+            <w:r>
+              <w:t>CONSULTAR PORTAFOLIOS</w:t>
+            </w:r>
+          </w:p>
+        </w:tc>
+        <w:tc>
+          <w:tcPr>
+            <w:tcW w:w="7310" w:type="dxa"/>
+          </w:tcPr>
           <w:p>
             <w:pPr>
               <w:jc w:val="both"/>
@@ -230,9 +408,113 @@
               <w:rPr>
                 <w:lang w:val="en-US"/>
               </w:rPr>
+              <w:t>SELECT *</w:t>
+            </w:r>
+          </w:p>
+          <w:p>
+            <w:pPr>
+              <w:jc w:val="both"/>
+              <w:rPr>
+                <w:lang w:val="en-US"/>
+              </w:rPr>
+            </w:pPr>
+            <w:r>
+              <w:rPr>
+                <w:lang w:val="en-US"/>
+              </w:rPr>
+              <w:t xml:space="preserve">FROM (PORTAFOLIO </w:t>
+            </w:r>
+          </w:p>
+          <w:p>
+            <w:pPr>
+              <w:jc w:val="both"/>
+              <w:rPr>
+                <w:lang w:val="en-US"/>
+              </w:rPr>
+            </w:pPr>
+            <w:r>
+              <w:rPr>
+                <w:lang w:val="en-US"/>
+              </w:rPr>
+              <w:t xml:space="preserve">JOIN COMPOSICION ON ID_PORTAFOLIO = PORTAFOLIO.ID) JOIN </w:t>
+            </w:r>
+          </w:p>
+          <w:p>
+            <w:pPr>
+              <w:jc w:val="both"/>
+            </w:pPr>
+            <w:r>
+              <w:t>(INSTRUMENTO_FINANCIERO JOIN TIPO_VALOR ON TIPO_VALOR = TIPO_VALOR.ID )</w:t>
+            </w:r>
+          </w:p>
+          <w:p>
+            <w:pPr>
+              <w:jc w:val="both"/>
+            </w:pPr>
+            <w:r>
+              <w:t xml:space="preserve">ON  INSTRUMENTO_FINANCIERO.ID = ID_VALOR </w:t>
+            </w:r>
+          </w:p>
+          <w:p>
+            <w:pPr>
+              <w:jc w:val="both"/>
+            </w:pPr>
+            <w:r>
+              <w:t xml:space="preserve">WHERE </w:t>
+            </w:r>
+            <w:r>
+              <w:t>TIP</w:t>
+            </w:r>
+            <w:r>
+              <w:t>O_VALOR.NOMBRE =</w:t>
+            </w:r>
+            <w:r>
               <w:t xml:space="preserve"> </w:t>
             </w:r>
-          </w:p>
+            <w:r>
+              <w:t>‘</w:t>
+            </w:r>
+            <w:r>
+              <w:t>&amp;nombre’</w:t>
+            </w:r>
+            <w:r>
+              <w:t xml:space="preserve"> AND </w:t>
+            </w:r>
+            <w:r>
+              <w:t xml:space="preserve">VALOR &gt; </w:t>
+            </w:r>
+            <w:r>
+              <w:t>&amp;valor</w:t>
+            </w:r>
+            <w:r>
+              <w:t>;</w:t>
+            </w:r>
+          </w:p>
+          <w:p>
+            <w:pPr>
+              <w:jc w:val="both"/>
+            </w:pPr>
+          </w:p>
+        </w:tc>
+      </w:tr>
+      <w:tr>
+        <w:tc>
+          <w:tcPr>
+            <w:tcW w:w="2802" w:type="dxa"/>
+          </w:tcPr>
+          <w:p>
+            <w:pPr>
+              <w:jc w:val="both"/>
+            </w:pPr>
+            <w:r>
+              <w:t>CONSULTAR VALORES 2</w:t>
+            </w:r>
+          </w:p>
+        </w:tc>
+        <w:tc>
+          <w:tcPr>
+            <w:tcW w:w="7310" w:type="dxa"/>
+          </w:tcPr>
           <w:p>
             <w:pPr>
               <w:jc w:val="both"/>
@@ -240,140 +522,72 @@
                 <w:lang w:val="en-US"/>
               </w:rPr>
             </w:pPr>
-          </w:p>
-        </w:tc>
-      </w:tr>
-      <w:tr>
-        <w:tc>
-          <w:tcPr>
-            <w:tcW w:w="2802" w:type="dxa"/>
-          </w:tcPr>
-          <w:p>
-            <w:pPr>
-              <w:jc w:val="both"/>
-            </w:pPr>
-            <w:r>
-              <w:t>CONSULTAR MOVIMIENTOS DE VALORES 2</w:t>
-            </w:r>
-          </w:p>
-        </w:tc>
-        <w:tc>
-          <w:tcPr>
-            <w:tcW w:w="7310" w:type="dxa"/>
-          </w:tcPr>
-          <w:p>
-            <w:pPr>
-              <w:jc w:val="both"/>
-            </w:pPr>
-          </w:p>
-        </w:tc>
-      </w:tr>
-      <w:tr>
-        <w:tc>
-          <w:tcPr>
-            <w:tcW w:w="2802" w:type="dxa"/>
-          </w:tcPr>
-          <w:p>
-            <w:pPr>
-              <w:jc w:val="both"/>
-            </w:pPr>
-            <w:r>
-              <w:t>CONSULTAR PORTAFOLIOS</w:t>
-            </w:r>
-          </w:p>
-        </w:tc>
-        <w:tc>
-          <w:tcPr>
-            <w:tcW w:w="7310" w:type="dxa"/>
-          </w:tcPr>
-          <w:p>
-            <w:pPr>
-              <w:jc w:val="both"/>
+            <w:r>
               <w:rPr>
                 <w:lang w:val="en-US"/>
               </w:rPr>
-            </w:pPr>
-            <w:r>
+              <w:t xml:space="preserve">SELECT * FROM (PORTAFOLIO </w:t>
+            </w:r>
+          </w:p>
+          <w:p>
+            <w:pPr>
+              <w:jc w:val="both"/>
               <w:rPr>
                 <w:lang w:val="en-US"/>
               </w:rPr>
-              <w:t>SELECT *</w:t>
-            </w:r>
-          </w:p>
-          <w:p>
-            <w:pPr>
-              <w:jc w:val="both"/>
+            </w:pPr>
+            <w:r>
               <w:rPr>
                 <w:lang w:val="en-US"/>
               </w:rPr>
-            </w:pPr>
-            <w:r>
+              <w:t xml:space="preserve">JOIN COMPOSICION ON ID_PORTAFOLIO = PORTAFOLIO.ID) JOIN </w:t>
+            </w:r>
+          </w:p>
+          <w:p>
+            <w:pPr>
+              <w:jc w:val="both"/>
+            </w:pPr>
+            <w:r>
+              <w:t>(INSTRUMENTO_FINANCIERO JOIN TIPO_VALOR ON TIPO_VALOR = TIPO_VALOR.ID )</w:t>
+            </w:r>
+          </w:p>
+          <w:p>
+            <w:pPr>
+              <w:jc w:val="both"/>
               <w:rPr>
                 <w:lang w:val="en-US"/>
               </w:rPr>
-              <w:t xml:space="preserve">FROM (PORTAFOLIO </w:t>
-            </w:r>
-          </w:p>
-          <w:p>
-            <w:pPr>
-              <w:jc w:val="both"/>
+            </w:pPr>
+            <w:r>
               <w:rPr>
                 <w:lang w:val="en-US"/>
               </w:rPr>
-            </w:pPr>
-            <w:r>
+              <w:t xml:space="preserve">ON  INSTRUMENTO_FINANCIERO.ID = ID_VALOR </w:t>
+            </w:r>
+          </w:p>
+          <w:p>
+            <w:pPr>
+              <w:jc w:val="both"/>
               <w:rPr>
                 <w:lang w:val="en-US"/>
               </w:rPr>
-              <w:t xml:space="preserve">JOIN COMPOSICION ON ID_PORTAFOLIO = PORTAFOLIO.ID) JOIN </w:t>
-            </w:r>
-          </w:p>
-          <w:p>
-            <w:pPr>
-              <w:jc w:val="both"/>
-            </w:pPr>
-            <w:r>
-              <w:t>(INSTRUMENTO_FINANCIERO JOIN TIPO_VALOR ON TIPO_VALOR = TIPO_VALOR.ID )</w:t>
-            </w:r>
-          </w:p>
-          <w:p>
-            <w:pPr>
-              <w:jc w:val="both"/>
-            </w:pPr>
-            <w:r>
-              <w:t xml:space="preserve">ON  INSTRUMENTO_FINANCIERO.ID = ID_VALOR </w:t>
-            </w:r>
-          </w:p>
-          <w:p>
-            <w:pPr>
-              <w:jc w:val="both"/>
-            </w:pPr>
-            <w:r>
-              <w:t xml:space="preserve">WHERE </w:t>
-            </w:r>
-            <w:r>
-              <w:t>TIP</w:t>
-            </w:r>
-            <w:r>
-              <w:t>O_VALOR.NOMBRE =</w:t>
-            </w:r>
-            <w:r>
-              <w:t xml:space="preserve"> </w:t>
-            </w:r>
-            <w:r>
-              <w:t>‘</w:t>
-            </w:r>
-            <w:r>
-              <w:t>&amp;nombre’</w:t>
-            </w:r>
-            <w:r>
-              <w:t xml:space="preserve"> AND </w:t>
-            </w:r>
-            <w:r>
-              <w:t xml:space="preserve">VALOR &gt; </w:t>
-            </w:r>
-            <w:r>
-              <w:t>&amp;valor</w:t>
+            </w:pPr>
+            <w:r>
+              <w:rPr>
+                <w:lang w:val="en-US"/>
+              </w:rPr>
+              <w:t>WHERE</w:t>
+            </w:r>
+          </w:p>
+          <w:p>
+            <w:pPr>
+              <w:jc w:val="both"/>
+            </w:pPr>
+            <w:r>
+              <w:t>INSTRUMENTO</w:t>
+            </w:r>
+            <w:r>
+              <w:t>_FINANCIERO.ID = &amp;aleatorio</w:t>
             </w:r>
             <w:r>
               <w:t>;</w:t>
@@ -381,125 +595,7 @@
           </w:p>
         </w:tc>
       </w:tr>
-      <w:tr>
-        <w:tc>
-          <w:tcPr>
-            <w:tcW w:w="2802" w:type="dxa"/>
-          </w:tcPr>
-          <w:p>
-            <w:pPr>
-              <w:jc w:val="both"/>
-            </w:pPr>
-            <w:r>
-              <w:t>CONSULTAR VALORES 2</w:t>
-            </w:r>
-          </w:p>
-        </w:tc>
-        <w:tc>
-          <w:tcPr>
-            <w:tcW w:w="7310" w:type="dxa"/>
-          </w:tcPr>
-          <w:p>
-            <w:pPr>
-              <w:jc w:val="both"/>
-              <w:rPr>
-                <w:lang w:val="en-US"/>
-              </w:rPr>
-            </w:pPr>
-            <w:r>
-              <w:rPr>
-                <w:lang w:val="en-US"/>
-              </w:rPr>
-              <w:t xml:space="preserve">SELECT * FROM (PORTAFOLIO </w:t>
-            </w:r>
-          </w:p>
-          <w:p>
-            <w:pPr>
-              <w:jc w:val="both"/>
-              <w:rPr>
-                <w:lang w:val="en-US"/>
-              </w:rPr>
-            </w:pPr>
-            <w:r>
-              <w:rPr>
-                <w:lang w:val="en-US"/>
-              </w:rPr>
-              <w:t xml:space="preserve">JOIN COMPOSICION ON ID_PORTAFOLIO = PORTAFOLIO.ID) JOIN </w:t>
-            </w:r>
-          </w:p>
-          <w:p>
-            <w:pPr>
-              <w:jc w:val="both"/>
-            </w:pPr>
-            <w:r>
-              <w:t>(INSTRUMENTO_FINANCIERO JOIN TIPO_VALOR ON TIPO_VALOR = TIPO_VALOR.ID )</w:t>
-            </w:r>
-          </w:p>
-          <w:p>
-            <w:pPr>
-              <w:jc w:val="both"/>
-              <w:rPr>
-                <w:lang w:val="en-US"/>
-              </w:rPr>
-            </w:pPr>
-            <w:r>
-              <w:rPr>
-                <w:lang w:val="en-US"/>
-              </w:rPr>
-              <w:t xml:space="preserve">ON  INSTRUMENTO_FINANCIERO.ID = ID_VALOR </w:t>
-            </w:r>
-          </w:p>
-          <w:p>
-            <w:pPr>
-              <w:jc w:val="both"/>
-              <w:rPr>
-                <w:lang w:val="en-US"/>
-              </w:rPr>
-            </w:pPr>
-            <w:r>
-              <w:rPr>
-                <w:lang w:val="en-US"/>
-              </w:rPr>
-              <w:t>WHERE</w:t>
-            </w:r>
-          </w:p>
-          <w:p>
-            <w:pPr>
-              <w:jc w:val="both"/>
-            </w:pPr>
-            <w:r>
-              <w:t>INSTRUMENTO</w:t>
-            </w:r>
-            <w:r>
-              <w:t>_FINANCIERO.ID = &amp;aleatorio</w:t>
-            </w:r>
-            <w:r>
-              <w:t>;</w:t>
-            </w:r>
-          </w:p>
-        </w:tc>
-      </w:tr>
     </w:tbl>
-    <w:p>
-      <w:pPr>
-        <w:jc w:val="both"/>
-      </w:pPr>
-    </w:p>
-    <w:p>
-      <w:pPr>
-        <w:jc w:val="both"/>
-      </w:pPr>
-    </w:p>
-    <w:p>
-      <w:pPr>
-        <w:jc w:val="both"/>
-      </w:pPr>
-    </w:p>
-    <w:p>
-      <w:pPr>
-        <w:jc w:val="both"/>
-      </w:pPr>
-    </w:p>
     <w:p>
       <w:pPr>
         <w:jc w:val="both"/>
@@ -682,6 +778,9 @@
             <w:pPr>
               <w:jc w:val="both"/>
             </w:pPr>
+            <w:r>
+              <w:t>12</w:t>
+            </w:r>
           </w:p>
         </w:tc>
         <w:tc>
@@ -830,6 +929,9 @@
             <w:pPr>
               <w:jc w:val="both"/>
             </w:pPr>
+            <w:r>
+              <w:t>16</w:t>
+            </w:r>
           </w:p>
         </w:tc>
         <w:tc>
@@ -880,6 +982,9 @@
             <w:pPr>
               <w:jc w:val="both"/>
             </w:pPr>
+            <w:r>
+              <w:t>13</w:t>
+            </w:r>
           </w:p>
         </w:tc>
         <w:tc>
@@ -930,6 +1035,9 @@
             <w:pPr>
               <w:jc w:val="both"/>
             </w:pPr>
+            <w:r>
+              <w:t>13</w:t>
+            </w:r>
           </w:p>
         </w:tc>
         <w:tc>
@@ -980,6 +1088,9 @@
             <w:pPr>
               <w:jc w:val="both"/>
             </w:pPr>
+            <w:r>
+              <w:t>13</w:t>
+            </w:r>
           </w:p>
         </w:tc>
         <w:tc>
@@ -1030,6 +1141,9 @@
             <w:pPr>
               <w:jc w:val="both"/>
             </w:pPr>
+            <w:r>
+              <w:t>80</w:t>
+            </w:r>
           </w:p>
         </w:tc>
         <w:tc>
@@ -1088,6 +1202,9 @@
             <w:pPr>
               <w:jc w:val="both"/>
             </w:pPr>
+            <w:r>
+              <w:t>1</w:t>
+            </w:r>
           </w:p>
         </w:tc>
         <w:tc>
@@ -1138,6 +1255,9 @@
             <w:pPr>
               <w:jc w:val="both"/>
             </w:pPr>
+            <w:r>
+              <w:t>1</w:t>
+            </w:r>
           </w:p>
         </w:tc>
         <w:tc>
@@ -1188,6 +1308,9 @@
             <w:pPr>
               <w:jc w:val="both"/>
             </w:pPr>
+            <w:r>
+              <w:t>1</w:t>
+            </w:r>
           </w:p>
         </w:tc>
         <w:tc>
@@ -1238,6 +1361,9 @@
             <w:pPr>
               <w:jc w:val="both"/>
             </w:pPr>
+            <w:r>
+              <w:t>139</w:t>
+            </w:r>
           </w:p>
         </w:tc>
         <w:tc>
@@ -1291,6 +1417,9 @@
             <w:pPr>
               <w:jc w:val="both"/>
             </w:pPr>
+            <w:r>
+              <w:t>346</w:t>
+            </w:r>
           </w:p>
         </w:tc>
         <w:tc>
@@ -1341,6 +1470,9 @@
             <w:pPr>
               <w:jc w:val="both"/>
             </w:pPr>
+            <w:r>
+              <w:t>256</w:t>
+            </w:r>
           </w:p>
         </w:tc>
         <w:tc>
@@ -1729,6 +1861,9 @@
             <w:pPr>
               <w:jc w:val="both"/>
             </w:pPr>
+            <w:r>
+              <w:t>12</w:t>
+            </w:r>
           </w:p>
         </w:tc>
         <w:tc>
@@ -1793,6 +1928,9 @@
             <w:pPr>
               <w:jc w:val="both"/>
             </w:pPr>
+            <w:r>
+              <w:t>16</w:t>
+            </w:r>
           </w:p>
         </w:tc>
         <w:tc>
@@ -1845,6 +1983,9 @@
             <w:pPr>
               <w:jc w:val="both"/>
             </w:pPr>
+            <w:r>
+              <w:t>12</w:t>
+            </w:r>
           </w:p>
         </w:tc>
         <w:tc>
@@ -1897,6 +2038,9 @@
             <w:pPr>
               <w:jc w:val="both"/>
             </w:pPr>
+            <w:r>
+              <w:t>13</w:t>
+            </w:r>
           </w:p>
         </w:tc>
         <w:tc>
@@ -1949,6 +2093,9 @@
             <w:pPr>
               <w:jc w:val="both"/>
             </w:pPr>
+            <w:r>
+              <w:t>13</w:t>
+            </w:r>
           </w:p>
         </w:tc>
         <w:tc>
@@ -2009,6 +2156,9 @@
             <w:pPr>
               <w:jc w:val="both"/>
             </w:pPr>
+            <w:r>
+              <w:t>1</w:t>
+            </w:r>
           </w:p>
         </w:tc>
         <w:tc>
@@ -2209,15 +2359,15 @@
         <w:tc>
           <w:tcPr>
             <w:tcW w:w="1416" w:type="dxa"/>
-          </w:tcPr>
-          <w:p>
-            <w:pPr>
-              <w:jc w:val="both"/>
-              <w:rPr>
-                <w:b/>
-                <w:sz w:val="24"/>
-              </w:rPr>
-            </w:pPr>
+            <w:vAlign w:val="center"/>
+          </w:tcPr>
+          <w:p>
+            <w:pPr>
+              <w:jc w:val="center"/>
+            </w:pPr>
+            <w:r>
+              <w:t>0</w:t>
+            </w:r>
           </w:p>
         </w:tc>
         <w:tc>
@@ -2324,15 +2474,15 @@
         <w:tc>
           <w:tcPr>
             <w:tcW w:w="1416" w:type="dxa"/>
-          </w:tcPr>
-          <w:p>
-            <w:pPr>
-              <w:jc w:val="both"/>
-              <w:rPr>
-                <w:b/>
-                <w:sz w:val="24"/>
-              </w:rPr>
-            </w:pPr>
+            <w:vAlign w:val="center"/>
+          </w:tcPr>
+          <w:p>
+            <w:pPr>
+              <w:jc w:val="center"/>
+            </w:pPr>
+            <w:r>
+              <w:t>58</w:t>
+            </w:r>
           </w:p>
         </w:tc>
         <w:tc>
@@ -2382,15 +2532,15 @@
         <w:tc>
           <w:tcPr>
             <w:tcW w:w="1416" w:type="dxa"/>
-          </w:tcPr>
-          <w:p>
-            <w:pPr>
-              <w:jc w:val="both"/>
-              <w:rPr>
-                <w:b/>
-                <w:sz w:val="24"/>
-              </w:rPr>
-            </w:pPr>
+            <w:vAlign w:val="center"/>
+          </w:tcPr>
+          <w:p>
+            <w:pPr>
+              <w:jc w:val="center"/>
+            </w:pPr>
+            <w:r>
+              <w:t>0</w:t>
+            </w:r>
           </w:p>
         </w:tc>
         <w:tc>
@@ -2572,15 +2722,15 @@
         <w:tc>
           <w:tcPr>
             <w:tcW w:w="1416" w:type="dxa"/>
-          </w:tcPr>
-          <w:p>
-            <w:pPr>
-              <w:jc w:val="both"/>
-              <w:rPr>
-                <w:b/>
-                <w:sz w:val="24"/>
-              </w:rPr>
-            </w:pPr>
+            <w:vAlign w:val="center"/>
+          </w:tcPr>
+          <w:p>
+            <w:pPr>
+              <w:jc w:val="center"/>
+            </w:pPr>
+            <w:r>
+              <w:t>0</w:t>
+            </w:r>
           </w:p>
         </w:tc>
         <w:tc>
@@ -2670,15 +2820,15 @@
         <w:tc>
           <w:tcPr>
             <w:tcW w:w="1416" w:type="dxa"/>
-          </w:tcPr>
-          <w:p>
-            <w:pPr>
-              <w:jc w:val="both"/>
-              <w:rPr>
-                <w:b/>
-                <w:sz w:val="24"/>
-              </w:rPr>
-            </w:pPr>
+            <w:vAlign w:val="center"/>
+          </w:tcPr>
+          <w:p>
+            <w:pPr>
+              <w:jc w:val="center"/>
+            </w:pPr>
+            <w:r>
+              <w:t>58</w:t>
+            </w:r>
           </w:p>
         </w:tc>
         <w:tc>
@@ -2728,15 +2878,15 @@
         <w:tc>
           <w:tcPr>
             <w:tcW w:w="1416" w:type="dxa"/>
-          </w:tcPr>
-          <w:p>
-            <w:pPr>
-              <w:jc w:val="both"/>
-              <w:rPr>
-                <w:b/>
-                <w:sz w:val="24"/>
-              </w:rPr>
-            </w:pPr>
+            <w:vAlign w:val="center"/>
+          </w:tcPr>
+          <w:p>
+            <w:pPr>
+              <w:jc w:val="center"/>
+            </w:pPr>
+            <w:r>
+              <w:t>0</w:t>
+            </w:r>
           </w:p>
         </w:tc>
         <w:tc>
@@ -2791,15 +2941,15 @@
         <w:tc>
           <w:tcPr>
             <w:tcW w:w="1416" w:type="dxa"/>
-          </w:tcPr>
-          <w:p>
-            <w:pPr>
-              <w:jc w:val="both"/>
-              <w:rPr>
-                <w:b/>
-                <w:sz w:val="24"/>
-              </w:rPr>
-            </w:pPr>
+            <w:vAlign w:val="center"/>
+          </w:tcPr>
+          <w:p>
+            <w:pPr>
+              <w:jc w:val="center"/>
+            </w:pPr>
+            <w:r>
+              <w:t>0</w:t>
+            </w:r>
           </w:p>
         </w:tc>
         <w:tc>
@@ -2839,7 +2989,15 @@
     <w:p/>
     <w:p/>
     <w:p/>
-    <w:p/>
+    <w:p>
+      <w:pPr>
+        <w:rPr>
+          <w:b/>
+          <w:sz w:val="26"/>
+          <w:szCs w:val="26"/>
+        </w:rPr>
+      </w:pPr>
+    </w:p>
     <w:p>
       <w:pPr>
         <w:rPr>
@@ -2932,25 +3090,143 @@
         <w:jc w:val="both"/>
       </w:pPr>
       <w:r>
-        <w:t>Los índices creados por Oracle no son de ayuda para los requerimientos CONSULTAR PORTAFOLIOS, CONSULTAR MOVIMIENTOS DE VALORES 1 Y 2 porque estos requieren de índices secundarios combinados sobre los parámetros del usuario que no son llaves primarias de las tablas o sencillamente porque no requieren de índices. En el requerimiento de CONSULTAR VALORES 2, si tiene utilidad puesto que uno de los parámetros es el identificador del valor que en este caso es llave primaria de INSTRUMENTO_FINANCIERO</w:t>
+        <w:t xml:space="preserve">Los índices creados por Oracle no son de ayuda para los requerimientos, CONSULTAR MOVIMIENTOS DE VALORES 1 Y 2 porque estos requieren de índices secundarios combinados sobre los parámetros del usuario que no son llaves primarias de las tablas o sencillamente porque no requieren de índices. En </w:t>
       </w:r>
       <w:r>
-        <w:t xml:space="preserve"> y </w:t>
+        <w:t>los requerimientos</w:t>
+      </w:r>
+      <w:r>
+        <w:t xml:space="preserve"> de CONSULTAR VALORES 2</w:t>
+      </w:r>
+      <w:r>
+        <w:t xml:space="preserve"> y CONSULTAR PORTAFOLIO</w:t>
+      </w:r>
+      <w:r>
+        <w:t xml:space="preserve">, si tiene utilidad puesto que </w:t>
+      </w:r>
+      <w:r>
+        <w:t xml:space="preserve">entre </w:t>
+      </w:r>
+      <w:r>
+        <w:t xml:space="preserve">los parámetros </w:t>
+      </w:r>
+      <w:r>
+        <w:t xml:space="preserve"> están </w:t>
+      </w:r>
+      <w:r>
+        <w:t>el identificador del valor que en este caso es llave primaria de INSTRUMENTO_FINANCIERO</w:t>
+      </w:r>
+      <w:r>
+        <w:t xml:space="preserve"> </w:t>
+      </w:r>
+      <w:r>
+        <w:t xml:space="preserve"> y el identificador del portafolio y del valor que combinados actúan como la llave primaria de COMPOSICION </w:t>
+      </w:r>
+      <w:r>
+        <w:t xml:space="preserve">y </w:t>
       </w:r>
       <w:r>
         <w:t>actuaría</w:t>
       </w:r>
       <w:r>
+        <w:t>n</w:t>
+      </w:r>
+      <w:r>
         <w:t xml:space="preserve"> como un índice en una tabla de Hash</w:t>
       </w:r>
       <w:r>
-        <w:t xml:space="preserve">. No obstante si no se utiliza otro índice sobre la tabla PORTAFOLIO, probablemente la consulta  no será tan eficiente como se quiere. </w:t>
+        <w:t>. No obstante si no se utiliza otro índice sobre la tabla PORTAFOLIO</w:t>
+      </w:r>
+      <w:r>
+        <w:t xml:space="preserve"> e INSTRUMENTO FINANCIERO</w:t>
+      </w:r>
+      <w:r>
+        <w:t xml:space="preserve">, probablemente la consulta  no será tan eficiente como se quiere. </w:t>
+      </w:r>
+    </w:p>
+    <w:p>
+      <w:pPr>
+        <w:jc w:val="both"/>
+        <w:rPr>
+          <w:b/>
+          <w:sz w:val="26"/>
+          <w:szCs w:val="26"/>
+        </w:rPr>
+      </w:pPr>
+    </w:p>
+    <w:p>
+      <w:pPr>
+        <w:jc w:val="both"/>
+        <w:rPr>
+          <w:b/>
+          <w:sz w:val="26"/>
+          <w:szCs w:val="26"/>
+        </w:rPr>
+      </w:pPr>
+    </w:p>
+    <w:p>
+      <w:pPr>
+        <w:jc w:val="both"/>
+        <w:rPr>
+          <w:b/>
+          <w:sz w:val="26"/>
+          <w:szCs w:val="26"/>
+        </w:rPr>
+      </w:pPr>
+    </w:p>
+    <w:p>
+      <w:pPr>
+        <w:jc w:val="both"/>
+        <w:rPr>
+          <w:b/>
+          <w:sz w:val="26"/>
+          <w:szCs w:val="26"/>
+        </w:rPr>
+      </w:pPr>
+    </w:p>
+    <w:p>
+      <w:pPr>
+        <w:jc w:val="both"/>
+        <w:rPr>
+          <w:b/>
+          <w:sz w:val="26"/>
+          <w:szCs w:val="26"/>
+        </w:rPr>
+      </w:pPr>
+    </w:p>
+    <w:p>
+      <w:pPr>
+        <w:jc w:val="both"/>
+        <w:rPr>
+          <w:b/>
+          <w:sz w:val="26"/>
+          <w:szCs w:val="26"/>
+        </w:rPr>
+      </w:pPr>
+    </w:p>
+    <w:p>
+      <w:pPr>
+        <w:jc w:val="both"/>
+        <w:rPr>
+          <w:b/>
+          <w:sz w:val="26"/>
+          <w:szCs w:val="26"/>
+        </w:rPr>
+      </w:pPr>
+      <w:r>
+        <w:rPr>
+          <w:b/>
+          <w:sz w:val="26"/>
+          <w:szCs w:val="26"/>
+        </w:rPr>
+        <w:lastRenderedPageBreak/>
+        <w:t>Requerimientos, Costos y Tiempos</w:t>
       </w:r>
     </w:p>
     <w:tbl>
       <w:tblPr>
         <w:tblStyle w:val="Tablaconcuadrcula"/>
-        <w:tblpPr w:leftFromText="141" w:rightFromText="141" w:vertAnchor="text" w:horzAnchor="margin" w:tblpY="17"/>
+        <w:tblpPr w:leftFromText="141" w:rightFromText="141" w:vertAnchor="text" w:horzAnchor="margin" w:tblpXSpec="center" w:tblpY="107"/>
         <w:tblW w:w="0" w:type="auto"/>
         <w:tblLayout w:type="fixed"/>
         <w:tblLook w:val="04A0" w:firstRow="1" w:lastRow="0" w:firstColumn="1" w:lastColumn="0" w:noHBand="0" w:noVBand="1"/>
@@ -2959,8 +3235,6 @@
         <w:gridCol w:w="2802"/>
         <w:gridCol w:w="1846"/>
         <w:gridCol w:w="1847"/>
-        <w:gridCol w:w="1846"/>
-        <w:gridCol w:w="1847"/>
       </w:tblGrid>
       <w:tr>
         <w:tc>
@@ -2999,7 +3273,7 @@
                 <w:b/>
                 <w:sz w:val="24"/>
               </w:rPr>
-              <w:t>COSTO SIN ÍNDICES</w:t>
+              <w:t>COSTO CON ÍNDICES</w:t>
             </w:r>
           </w:p>
         </w:tc>
@@ -3019,61 +3293,7 @@
                 <w:b/>
                 <w:sz w:val="24"/>
               </w:rPr>
-              <w:t>TIEMPO SIN INDICES</w:t>
-            </w:r>
-            <w:r>
-              <w:rPr>
-                <w:b/>
-                <w:sz w:val="24"/>
-              </w:rPr>
-              <w:t>(s)</w:t>
-            </w:r>
-          </w:p>
-        </w:tc>
-        <w:tc>
-          <w:tcPr>
-            <w:tcW w:w="1846" w:type="dxa"/>
-          </w:tcPr>
-          <w:p>
-            <w:pPr>
-              <w:rPr>
-                <w:b/>
-                <w:sz w:val="24"/>
-              </w:rPr>
-            </w:pPr>
-            <w:r>
-              <w:rPr>
-                <w:b/>
-                <w:sz w:val="24"/>
-              </w:rPr>
-              <w:t>COSTO CON ÍNDICES</w:t>
-            </w:r>
-          </w:p>
-        </w:tc>
-        <w:tc>
-          <w:tcPr>
-            <w:tcW w:w="1847" w:type="dxa"/>
-          </w:tcPr>
-          <w:p>
-            <w:pPr>
-              <w:rPr>
-                <w:b/>
-                <w:sz w:val="24"/>
-              </w:rPr>
-            </w:pPr>
-            <w:r>
-              <w:rPr>
-                <w:b/>
-                <w:sz w:val="24"/>
-              </w:rPr>
-              <w:t>TIEMPO CON INDICES</w:t>
-            </w:r>
-            <w:r>
-              <w:rPr>
-                <w:b/>
-                <w:sz w:val="24"/>
-              </w:rPr>
-              <w:t>(s)</w:t>
+              <w:t>TIEMPO CON INDICES(s)</w:t>
             </w:r>
           </w:p>
         </w:tc>
@@ -3095,6 +3315,14 @@
               <w:t>CONSULTAR MOVIMIENTOS DE VALORES 1</w:t>
             </w:r>
           </w:p>
+          <w:p>
+            <w:pPr>
+              <w:jc w:val="center"/>
+            </w:pPr>
+            <w:r>
+              <w:t>(Por nombre del valor)</w:t>
+            </w:r>
+          </w:p>
         </w:tc>
         <w:tc>
           <w:tcPr>
@@ -3105,6 +3333,9 @@
             <w:pPr>
               <w:jc w:val="center"/>
             </w:pPr>
+            <w:r>
+              <w:t>8</w:t>
+            </w:r>
           </w:p>
         </w:tc>
         <w:tc>
@@ -3116,28 +3347,9 @@
             <w:pPr>
               <w:jc w:val="center"/>
             </w:pPr>
-          </w:p>
-        </w:tc>
-        <w:tc>
-          <w:tcPr>
-            <w:tcW w:w="1846" w:type="dxa"/>
-            <w:vAlign w:val="center"/>
-          </w:tcPr>
-          <w:p>
-            <w:pPr>
-              <w:jc w:val="center"/>
-            </w:pPr>
-          </w:p>
-        </w:tc>
-        <w:tc>
-          <w:tcPr>
-            <w:tcW w:w="1847" w:type="dxa"/>
-            <w:vAlign w:val="center"/>
-          </w:tcPr>
-          <w:p>
-            <w:pPr>
-              <w:jc w:val="center"/>
-            </w:pPr>
+            <w:r>
+              <w:t>0,599</w:t>
+            </w:r>
           </w:p>
         </w:tc>
       </w:tr>
@@ -3155,7 +3367,15 @@
               <w:jc w:val="center"/>
             </w:pPr>
             <w:r>
-              <w:t>CONSULTAR MOVIMIENTOS DE VALORES 2</w:t>
+              <w:t>CONSULTAR MOVIMIENTOS DE VALORES 1</w:t>
+            </w:r>
+          </w:p>
+          <w:p>
+            <w:pPr>
+              <w:jc w:val="center"/>
+            </w:pPr>
+            <w:r>
+              <w:t>(Por tipo del valor)</w:t>
             </w:r>
           </w:p>
         </w:tc>
@@ -3168,6 +3388,9 @@
             <w:pPr>
               <w:jc w:val="center"/>
             </w:pPr>
+            <w:r>
+              <w:t>18</w:t>
+            </w:r>
           </w:p>
         </w:tc>
         <w:tc>
@@ -3179,28 +3402,9 @@
             <w:pPr>
               <w:jc w:val="center"/>
             </w:pPr>
-          </w:p>
-        </w:tc>
-        <w:tc>
-          <w:tcPr>
-            <w:tcW w:w="1846" w:type="dxa"/>
-            <w:vAlign w:val="center"/>
-          </w:tcPr>
-          <w:p>
-            <w:pPr>
-              <w:jc w:val="center"/>
-            </w:pPr>
-          </w:p>
-        </w:tc>
-        <w:tc>
-          <w:tcPr>
-            <w:tcW w:w="1847" w:type="dxa"/>
-            <w:vAlign w:val="center"/>
-          </w:tcPr>
-          <w:p>
-            <w:pPr>
-              <w:jc w:val="center"/>
-            </w:pPr>
+            <w:r>
+              <w:t>0,39</w:t>
+            </w:r>
           </w:p>
         </w:tc>
       </w:tr>
@@ -3218,7 +3422,15 @@
               <w:jc w:val="center"/>
             </w:pPr>
             <w:r>
-              <w:t>CONSULTAR PORTAFOLIOS</w:t>
+              <w:t>CONSULTAR MOVIMIENTOS DE VALORES 1</w:t>
+            </w:r>
+          </w:p>
+          <w:p>
+            <w:pPr>
+              <w:jc w:val="center"/>
+            </w:pPr>
+            <w:r>
+              <w:t>(Por tipo de rentabilidad)</w:t>
             </w:r>
           </w:p>
         </w:tc>
@@ -3231,6 +3443,9 @@
             <w:pPr>
               <w:jc w:val="center"/>
             </w:pPr>
+            <w:r>
+              <w:t>23</w:t>
+            </w:r>
           </w:p>
         </w:tc>
         <w:tc>
@@ -3242,33 +3457,8 @@
             <w:pPr>
               <w:jc w:val="center"/>
             </w:pPr>
-          </w:p>
-        </w:tc>
-        <w:tc>
-          <w:tcPr>
-            <w:tcW w:w="1846" w:type="dxa"/>
-            <w:vAlign w:val="center"/>
-          </w:tcPr>
-          <w:p>
-            <w:pPr>
-              <w:jc w:val="center"/>
-            </w:pPr>
-            <w:r>
-              <w:t>24</w:t>
-            </w:r>
-          </w:p>
-        </w:tc>
-        <w:tc>
-          <w:tcPr>
-            <w:tcW w:w="1847" w:type="dxa"/>
-            <w:vAlign w:val="center"/>
-          </w:tcPr>
-          <w:p>
-            <w:pPr>
-              <w:jc w:val="center"/>
-            </w:pPr>
-            <w:r>
-              <w:t>0,536</w:t>
+            <w:r>
+              <w:t>0,508</w:t>
             </w:r>
           </w:p>
         </w:tc>
@@ -3287,6 +3477,548 @@
               <w:jc w:val="center"/>
             </w:pPr>
             <w:r>
+              <w:t>CONSULTAR MOVIMIENTOS DE VALORES 1</w:t>
+            </w:r>
+          </w:p>
+          <w:p>
+            <w:pPr>
+              <w:jc w:val="center"/>
+            </w:pPr>
+            <w:r>
+              <w:t>(Por nombre del comisionista)</w:t>
+            </w:r>
+          </w:p>
+        </w:tc>
+        <w:tc>
+          <w:tcPr>
+            <w:tcW w:w="1846" w:type="dxa"/>
+            <w:vAlign w:val="center"/>
+          </w:tcPr>
+          <w:p>
+            <w:pPr>
+              <w:jc w:val="center"/>
+            </w:pPr>
+            <w:r>
+              <w:t>8</w:t>
+            </w:r>
+          </w:p>
+        </w:tc>
+        <w:tc>
+          <w:tcPr>
+            <w:tcW w:w="1847" w:type="dxa"/>
+            <w:vAlign w:val="center"/>
+          </w:tcPr>
+          <w:p>
+            <w:pPr>
+              <w:jc w:val="center"/>
+            </w:pPr>
+            <w:r>
+              <w:t>0,422</w:t>
+            </w:r>
+          </w:p>
+        </w:tc>
+      </w:tr>
+      <w:tr>
+        <w:trPr>
+          <w:trHeight w:val="537"/>
+        </w:trPr>
+        <w:tc>
+          <w:tcPr>
+            <w:tcW w:w="2802" w:type="dxa"/>
+            <w:vAlign w:val="center"/>
+          </w:tcPr>
+          <w:p>
+            <w:pPr>
+              <w:jc w:val="center"/>
+            </w:pPr>
+            <w:r>
+              <w:t>CONSULTAR MOVIMIENTOS DE VALORES 1</w:t>
+            </w:r>
+          </w:p>
+          <w:p>
+            <w:pPr>
+              <w:jc w:val="center"/>
+            </w:pPr>
+            <w:r>
+              <w:t>(Por nombre del oferente)</w:t>
+            </w:r>
+          </w:p>
+        </w:tc>
+        <w:tc>
+          <w:tcPr>
+            <w:tcW w:w="1846" w:type="dxa"/>
+            <w:vAlign w:val="center"/>
+          </w:tcPr>
+          <w:p>
+            <w:pPr>
+              <w:jc w:val="center"/>
+            </w:pPr>
+            <w:r>
+              <w:t>305</w:t>
+            </w:r>
+          </w:p>
+        </w:tc>
+        <w:tc>
+          <w:tcPr>
+            <w:tcW w:w="1847" w:type="dxa"/>
+            <w:vAlign w:val="center"/>
+          </w:tcPr>
+          <w:p>
+            <w:pPr>
+              <w:jc w:val="center"/>
+            </w:pPr>
+            <w:r>
+              <w:t>0,39</w:t>
+            </w:r>
+          </w:p>
+        </w:tc>
+      </w:tr>
+      <w:tr>
+        <w:trPr>
+          <w:trHeight w:val="537"/>
+        </w:trPr>
+        <w:tc>
+          <w:tcPr>
+            <w:tcW w:w="2802" w:type="dxa"/>
+            <w:vAlign w:val="center"/>
+          </w:tcPr>
+          <w:p>
+            <w:pPr>
+              <w:jc w:val="center"/>
+            </w:pPr>
+            <w:r>
+              <w:t>CONSULTAR MOVIMIENTOS DE VALORES 1</w:t>
+            </w:r>
+          </w:p>
+          <w:p>
+            <w:pPr>
+              <w:jc w:val="center"/>
+            </w:pPr>
+            <w:r>
+              <w:t>(Por nombre del inversionista)</w:t>
+            </w:r>
+          </w:p>
+        </w:tc>
+        <w:tc>
+          <w:tcPr>
+            <w:tcW w:w="1846" w:type="dxa"/>
+            <w:vAlign w:val="center"/>
+          </w:tcPr>
+          <w:p>
+            <w:pPr>
+              <w:jc w:val="center"/>
+            </w:pPr>
+            <w:r>
+              <w:t>8</w:t>
+            </w:r>
+          </w:p>
+        </w:tc>
+        <w:tc>
+          <w:tcPr>
+            <w:tcW w:w="1847" w:type="dxa"/>
+            <w:vAlign w:val="center"/>
+          </w:tcPr>
+          <w:p>
+            <w:pPr>
+              <w:jc w:val="center"/>
+            </w:pPr>
+            <w:r>
+              <w:t>0,444</w:t>
+            </w:r>
+          </w:p>
+        </w:tc>
+      </w:tr>
+      <w:tr>
+        <w:trPr>
+          <w:trHeight w:val="537"/>
+        </w:trPr>
+        <w:tc>
+          <w:tcPr>
+            <w:tcW w:w="2802" w:type="dxa"/>
+            <w:vAlign w:val="center"/>
+          </w:tcPr>
+          <w:p>
+            <w:pPr>
+              <w:jc w:val="center"/>
+            </w:pPr>
+            <w:r>
+              <w:t>CONSULTAR MOVIMIENTOS DE VALORES 2</w:t>
+            </w:r>
+          </w:p>
+          <w:p>
+            <w:pPr>
+              <w:jc w:val="center"/>
+            </w:pPr>
+            <w:r>
+              <w:t>(Por nombre del valor)</w:t>
+            </w:r>
+          </w:p>
+        </w:tc>
+        <w:tc>
+          <w:tcPr>
+            <w:tcW w:w="1846" w:type="dxa"/>
+            <w:vAlign w:val="center"/>
+          </w:tcPr>
+          <w:p>
+            <w:pPr>
+              <w:jc w:val="center"/>
+            </w:pPr>
+            <w:r>
+              <w:t>5818</w:t>
+            </w:r>
+          </w:p>
+        </w:tc>
+        <w:tc>
+          <w:tcPr>
+            <w:tcW w:w="1847" w:type="dxa"/>
+            <w:vAlign w:val="center"/>
+          </w:tcPr>
+          <w:p>
+            <w:pPr>
+              <w:jc w:val="center"/>
+            </w:pPr>
+            <w:r>
+              <w:t>0,454</w:t>
+            </w:r>
+          </w:p>
+        </w:tc>
+      </w:tr>
+      <w:tr>
+        <w:trPr>
+          <w:trHeight w:val="537"/>
+        </w:trPr>
+        <w:tc>
+          <w:tcPr>
+            <w:tcW w:w="2802" w:type="dxa"/>
+            <w:vAlign w:val="center"/>
+          </w:tcPr>
+          <w:p>
+            <w:pPr>
+              <w:jc w:val="center"/>
+            </w:pPr>
+            <w:r>
+              <w:t>CONSULTAR MOVIMIENTOS DE VALORES 2</w:t>
+            </w:r>
+          </w:p>
+          <w:p>
+            <w:pPr>
+              <w:jc w:val="center"/>
+            </w:pPr>
+            <w:r>
+              <w:t>(Por tipo del valor)</w:t>
+            </w:r>
+          </w:p>
+        </w:tc>
+        <w:tc>
+          <w:tcPr>
+            <w:tcW w:w="1846" w:type="dxa"/>
+            <w:vAlign w:val="center"/>
+          </w:tcPr>
+          <w:p>
+            <w:pPr>
+              <w:jc w:val="center"/>
+            </w:pPr>
+            <w:r>
+              <w:t>5818</w:t>
+            </w:r>
+          </w:p>
+        </w:tc>
+        <w:tc>
+          <w:tcPr>
+            <w:tcW w:w="1847" w:type="dxa"/>
+            <w:vAlign w:val="center"/>
+          </w:tcPr>
+          <w:p>
+            <w:pPr>
+              <w:jc w:val="center"/>
+            </w:pPr>
+            <w:r>
+              <w:t>0,383</w:t>
+            </w:r>
+          </w:p>
+        </w:tc>
+      </w:tr>
+      <w:tr>
+        <w:trPr>
+          <w:trHeight w:val="537"/>
+        </w:trPr>
+        <w:tc>
+          <w:tcPr>
+            <w:tcW w:w="2802" w:type="dxa"/>
+            <w:vAlign w:val="center"/>
+          </w:tcPr>
+          <w:p>
+            <w:pPr>
+              <w:jc w:val="center"/>
+            </w:pPr>
+            <w:r>
+              <w:t>CONSULTAR MOVIMIENTOS DE VALORES 2</w:t>
+            </w:r>
+          </w:p>
+          <w:p>
+            <w:pPr>
+              <w:jc w:val="center"/>
+            </w:pPr>
+            <w:r>
+              <w:t>(Por tipo de rentabilidad)</w:t>
+            </w:r>
+          </w:p>
+        </w:tc>
+        <w:tc>
+          <w:tcPr>
+            <w:tcW w:w="1846" w:type="dxa"/>
+            <w:vAlign w:val="center"/>
+          </w:tcPr>
+          <w:p>
+            <w:pPr>
+              <w:jc w:val="center"/>
+            </w:pPr>
+            <w:r>
+              <w:t>5818</w:t>
+            </w:r>
+          </w:p>
+        </w:tc>
+        <w:tc>
+          <w:tcPr>
+            <w:tcW w:w="1847" w:type="dxa"/>
+            <w:vAlign w:val="center"/>
+          </w:tcPr>
+          <w:p>
+            <w:pPr>
+              <w:jc w:val="center"/>
+            </w:pPr>
+            <w:r>
+              <w:t>0,401</w:t>
+            </w:r>
+          </w:p>
+        </w:tc>
+      </w:tr>
+      <w:tr>
+        <w:trPr>
+          <w:trHeight w:val="537"/>
+        </w:trPr>
+        <w:tc>
+          <w:tcPr>
+            <w:tcW w:w="2802" w:type="dxa"/>
+            <w:vAlign w:val="center"/>
+          </w:tcPr>
+          <w:p>
+            <w:pPr>
+              <w:jc w:val="center"/>
+            </w:pPr>
+            <w:r>
+              <w:t>CONSULTAR MOVIMIENTOS DE VALORES 2</w:t>
+            </w:r>
+          </w:p>
+          <w:p>
+            <w:pPr>
+              <w:jc w:val="center"/>
+            </w:pPr>
+            <w:r>
+              <w:t>(Por nombre del comisionista)</w:t>
+            </w:r>
+          </w:p>
+        </w:tc>
+        <w:tc>
+          <w:tcPr>
+            <w:tcW w:w="1846" w:type="dxa"/>
+            <w:vAlign w:val="center"/>
+          </w:tcPr>
+          <w:p>
+            <w:pPr>
+              <w:jc w:val="center"/>
+            </w:pPr>
+            <w:r>
+              <w:t>5818</w:t>
+            </w:r>
+          </w:p>
+        </w:tc>
+        <w:tc>
+          <w:tcPr>
+            <w:tcW w:w="1847" w:type="dxa"/>
+            <w:vAlign w:val="center"/>
+          </w:tcPr>
+          <w:p>
+            <w:pPr>
+              <w:jc w:val="center"/>
+            </w:pPr>
+            <w:r>
+              <w:t>0,384</w:t>
+            </w:r>
+          </w:p>
+        </w:tc>
+      </w:tr>
+      <w:tr>
+        <w:trPr>
+          <w:trHeight w:val="537"/>
+        </w:trPr>
+        <w:tc>
+          <w:tcPr>
+            <w:tcW w:w="2802" w:type="dxa"/>
+            <w:vAlign w:val="center"/>
+          </w:tcPr>
+          <w:p>
+            <w:pPr>
+              <w:jc w:val="center"/>
+            </w:pPr>
+            <w:r>
+              <w:t>CONSULTAR MOVIMIENTOS DE VALORES 2</w:t>
+            </w:r>
+          </w:p>
+          <w:p>
+            <w:pPr>
+              <w:jc w:val="center"/>
+            </w:pPr>
+            <w:r>
+              <w:t>(Por nombre del oferente)</w:t>
+            </w:r>
+          </w:p>
+        </w:tc>
+        <w:tc>
+          <w:tcPr>
+            <w:tcW w:w="1846" w:type="dxa"/>
+            <w:vAlign w:val="center"/>
+          </w:tcPr>
+          <w:p>
+            <w:pPr>
+              <w:jc w:val="center"/>
+            </w:pPr>
+            <w:r>
+              <w:t>5818</w:t>
+            </w:r>
+          </w:p>
+        </w:tc>
+        <w:tc>
+          <w:tcPr>
+            <w:tcW w:w="1847" w:type="dxa"/>
+            <w:vAlign w:val="center"/>
+          </w:tcPr>
+          <w:p>
+            <w:pPr>
+              <w:jc w:val="center"/>
+            </w:pPr>
+            <w:r>
+              <w:t>0,372</w:t>
+            </w:r>
+          </w:p>
+        </w:tc>
+      </w:tr>
+      <w:tr>
+        <w:trPr>
+          <w:trHeight w:val="537"/>
+        </w:trPr>
+        <w:tc>
+          <w:tcPr>
+            <w:tcW w:w="2802" w:type="dxa"/>
+            <w:vAlign w:val="center"/>
+          </w:tcPr>
+          <w:p>
+            <w:pPr>
+              <w:jc w:val="center"/>
+            </w:pPr>
+            <w:r>
+              <w:t>CONSULTAR MOVIMIENTOS DE VALORES 2</w:t>
+            </w:r>
+          </w:p>
+          <w:p>
+            <w:pPr>
+              <w:jc w:val="center"/>
+            </w:pPr>
+            <w:r>
+              <w:t>(Por nombre del inversionista)</w:t>
+            </w:r>
+          </w:p>
+        </w:tc>
+        <w:tc>
+          <w:tcPr>
+            <w:tcW w:w="1846" w:type="dxa"/>
+            <w:vAlign w:val="center"/>
+          </w:tcPr>
+          <w:p>
+            <w:pPr>
+              <w:jc w:val="center"/>
+            </w:pPr>
+            <w:r>
+              <w:t>5818</w:t>
+            </w:r>
+          </w:p>
+        </w:tc>
+        <w:tc>
+          <w:tcPr>
+            <w:tcW w:w="1847" w:type="dxa"/>
+            <w:vAlign w:val="center"/>
+          </w:tcPr>
+          <w:p>
+            <w:pPr>
+              <w:jc w:val="center"/>
+            </w:pPr>
+            <w:r>
+              <w:t>0,452</w:t>
+            </w:r>
+          </w:p>
+        </w:tc>
+      </w:tr>
+      <w:tr>
+        <w:trPr>
+          <w:trHeight w:val="537"/>
+        </w:trPr>
+        <w:tc>
+          <w:tcPr>
+            <w:tcW w:w="2802" w:type="dxa"/>
+            <w:vAlign w:val="center"/>
+          </w:tcPr>
+          <w:p>
+            <w:pPr>
+              <w:jc w:val="center"/>
+            </w:pPr>
+            <w:r>
+              <w:t>CONSULTAR PORTAFOLIOS</w:t>
+            </w:r>
+          </w:p>
+        </w:tc>
+        <w:tc>
+          <w:tcPr>
+            <w:tcW w:w="1846" w:type="dxa"/>
+            <w:vAlign w:val="center"/>
+          </w:tcPr>
+          <w:p>
+            <w:pPr>
+              <w:jc w:val="center"/>
+            </w:pPr>
+            <w:r>
+              <w:t>24</w:t>
+            </w:r>
+          </w:p>
+        </w:tc>
+        <w:tc>
+          <w:tcPr>
+            <w:tcW w:w="1847" w:type="dxa"/>
+            <w:vAlign w:val="center"/>
+          </w:tcPr>
+          <w:p>
+            <w:pPr>
+              <w:jc w:val="center"/>
+            </w:pPr>
+            <w:r>
+              <w:t>0,536</w:t>
+            </w:r>
+          </w:p>
+        </w:tc>
+      </w:tr>
+      <w:tr>
+        <w:trPr>
+          <w:trHeight w:val="537"/>
+        </w:trPr>
+        <w:tc>
+          <w:tcPr>
+            <w:tcW w:w="2802" w:type="dxa"/>
+            <w:vAlign w:val="center"/>
+          </w:tcPr>
+          <w:p>
+            <w:pPr>
+              <w:jc w:val="center"/>
+            </w:pPr>
+            <w:r>
               <w:t>CONSULTAR VALORES 2</w:t>
             </w:r>
           </w:p>
@@ -3300,6 +4032,9 @@
             <w:pPr>
               <w:jc w:val="center"/>
             </w:pPr>
+            <w:r>
+              <w:t>4</w:t>
+            </w:r>
           </w:p>
         </w:tc>
         <w:tc>
@@ -3311,36 +4046,8 @@
             <w:pPr>
               <w:jc w:val="center"/>
             </w:pPr>
-          </w:p>
-        </w:tc>
-        <w:tc>
-          <w:tcPr>
-            <w:tcW w:w="1846" w:type="dxa"/>
-            <w:vAlign w:val="center"/>
-          </w:tcPr>
-          <w:p>
-            <w:pPr>
-              <w:jc w:val="center"/>
-            </w:pPr>
-            <w:r>
-              <w:t>4</w:t>
-            </w:r>
-          </w:p>
-        </w:tc>
-        <w:tc>
-          <w:tcPr>
-            <w:tcW w:w="1847" w:type="dxa"/>
-            <w:vAlign w:val="center"/>
-          </w:tcPr>
-          <w:p>
-            <w:pPr>
-              <w:jc w:val="center"/>
-            </w:pPr>
-            <w:r>
-              <w:t>0,</w:t>
-            </w:r>
-            <w:r>
-              <w:t>528</w:t>
+            <w:r>
+              <w:t>0,528</w:t>
             </w:r>
           </w:p>
         </w:tc>
@@ -3355,6 +4062,248 @@
       <w:pPr>
         <w:jc w:val="both"/>
       </w:pPr>
+    </w:p>
+    <w:p>
+      <w:pPr>
+        <w:jc w:val="both"/>
+      </w:pPr>
+    </w:p>
+    <w:p>
+      <w:pPr>
+        <w:jc w:val="both"/>
+      </w:pPr>
+    </w:p>
+    <w:p>
+      <w:pPr>
+        <w:jc w:val="both"/>
+      </w:pPr>
+    </w:p>
+    <w:p>
+      <w:pPr>
+        <w:jc w:val="both"/>
+      </w:pPr>
+    </w:p>
+    <w:p>
+      <w:pPr>
+        <w:jc w:val="both"/>
+      </w:pPr>
+    </w:p>
+    <w:p>
+      <w:pPr>
+        <w:jc w:val="both"/>
+      </w:pPr>
+    </w:p>
+    <w:p>
+      <w:pPr>
+        <w:jc w:val="both"/>
+      </w:pPr>
+    </w:p>
+    <w:p>
+      <w:pPr>
+        <w:jc w:val="both"/>
+      </w:pPr>
+    </w:p>
+    <w:p>
+      <w:pPr>
+        <w:jc w:val="both"/>
+      </w:pPr>
+    </w:p>
+    <w:p>
+      <w:pPr>
+        <w:jc w:val="both"/>
+      </w:pPr>
+    </w:p>
+    <w:p>
+      <w:pPr>
+        <w:jc w:val="both"/>
+      </w:pPr>
+    </w:p>
+    <w:p>
+      <w:pPr>
+        <w:jc w:val="both"/>
+      </w:pPr>
+    </w:p>
+    <w:p>
+      <w:pPr>
+        <w:jc w:val="both"/>
+      </w:pPr>
+    </w:p>
+    <w:p>
+      <w:pPr>
+        <w:jc w:val="both"/>
+      </w:pPr>
+    </w:p>
+    <w:p>
+      <w:pPr>
+        <w:jc w:val="both"/>
+      </w:pPr>
+    </w:p>
+    <w:p>
+      <w:pPr>
+        <w:jc w:val="both"/>
+      </w:pPr>
+    </w:p>
+    <w:p>
+      <w:pPr>
+        <w:jc w:val="both"/>
+      </w:pPr>
+    </w:p>
+    <w:p>
+      <w:pPr>
+        <w:jc w:val="both"/>
+      </w:pPr>
+    </w:p>
+    <w:p>
+      <w:pPr>
+        <w:jc w:val="both"/>
+      </w:pPr>
+    </w:p>
+    <w:p>
+      <w:pPr>
+        <w:jc w:val="both"/>
+      </w:pPr>
+    </w:p>
+    <w:p>
+      <w:pPr>
+        <w:jc w:val="both"/>
+      </w:pPr>
+    </w:p>
+    <w:p>
+      <w:pPr>
+        <w:jc w:val="both"/>
+      </w:pPr>
+    </w:p>
+    <w:p>
+      <w:pPr>
+        <w:jc w:val="both"/>
+      </w:pPr>
+    </w:p>
+    <w:p>
+      <w:pPr>
+        <w:jc w:val="both"/>
+        <w:rPr>
+          <w:b/>
+          <w:sz w:val="26"/>
+          <w:szCs w:val="26"/>
+        </w:rPr>
+      </w:pPr>
+      <w:r>
+        <w:rPr>
+          <w:b/>
+          <w:sz w:val="26"/>
+          <w:szCs w:val="26"/>
+        </w:rPr>
+        <w:lastRenderedPageBreak/>
+        <w:t>Distribución de parámetros</w:t>
+      </w:r>
+    </w:p>
+    <w:p>
+      <w:pPr>
+        <w:jc w:val="both"/>
+      </w:pPr>
+      <w:r>
+        <w:t xml:space="preserve">La distribución de los parámetros afecta en particular a los requerimientos 1 y 2 puesto que estas contienen fechas que son elegidas </w:t>
+      </w:r>
+      <w:r>
+        <w:t xml:space="preserve">por el usuario de Valor Andes. Cuando se ejecuta el plan en Oracle con dos parámetros aleatorios de fechas no es posible visualizar ningún cambio. Sin embargo, cuando se ejecutan los casos manualmente se puede ser que cuando el intervalo entre la fecha inicial y la final es amplio, aumenta el tiempo de la consulta, por el contrario cuando es corto, se disminuye significativamente el tiempo. </w:t>
+      </w:r>
+      <w:r>
+        <w:t xml:space="preserve"> En el resto de los parámetros la distribución no afecta la manera en que se comportan las consultas puesto que hay la misma probabilidad de que el nombre del oferente en el requerimiento 1 comience por A o por Z.</w:t>
+      </w:r>
+    </w:p>
+    <w:p>
+      <w:pPr>
+        <w:jc w:val="both"/>
+        <w:rPr>
+          <w:b/>
+          <w:sz w:val="26"/>
+          <w:szCs w:val="26"/>
+        </w:rPr>
+      </w:pPr>
+    </w:p>
+    <w:p>
+      <w:pPr>
+        <w:jc w:val="both"/>
+        <w:rPr>
+          <w:b/>
+          <w:sz w:val="26"/>
+          <w:szCs w:val="26"/>
+        </w:rPr>
+      </w:pPr>
+      <w:r>
+        <w:rPr>
+          <w:b/>
+          <w:sz w:val="26"/>
+          <w:szCs w:val="26"/>
+        </w:rPr>
+        <w:t>Análisis de consultas con parámetros aleatorios</w:t>
+      </w:r>
+    </w:p>
+    <w:p>
+      <w:pPr>
+        <w:jc w:val="both"/>
+      </w:pPr>
+      <w:r>
+        <w:t xml:space="preserve">Para realizar el análisis de las consultas, se tomaron valores aleatorios en los planes de ejecución como si el usuario fuera el que estuviera realizando la consulta en SQL </w:t>
+      </w:r>
+      <w:proofErr w:type="spellStart"/>
+      <w:r>
+        <w:t>developper</w:t>
+      </w:r>
+      <w:proofErr w:type="spellEnd"/>
+      <w:r>
+        <w:t xml:space="preserve">. Esto se decidió basado en que solo los parámetros de fechas, afectan el rango del resultado, es decir si el intervalo es mayor, la búsqueda es más compleja. El resto de los parámetros pueden ser totalmente aleatorios y no hay ninguna preferencia. Un usuario podría consultar desde las operaciones de una acción de Davivienda, hasta las de un bono del Banco de la Republica. </w:t>
+      </w:r>
+    </w:p>
+    <w:p>
+      <w:pPr>
+        <w:jc w:val="both"/>
+      </w:pPr>
+      <w:r>
+        <w:t xml:space="preserve">En todo caso, </w:t>
+      </w:r>
+      <w:r>
+        <w:t>así</w:t>
+      </w:r>
+      <w:r>
+        <w:t xml:space="preserve"> fuesen unos parámetros específicos, la diferencia de tiempo no es significativa incluso cuando no se utilizan índices como en el requerimiento 2. Como se puede ver la diferencia es 0,005 aproximadamente, un tiempo que no representa una diferencia significativa puesto que el tiempo de respuesta de un ser humano es entre 2 y 3 segundos. De modo que para la consulta, y compra de valore</w:t>
+      </w:r>
+      <w:r>
+        <w:t xml:space="preserve">s el tiempo de las consultas es </w:t>
+      </w:r>
+      <w:proofErr w:type="gramStart"/>
+      <w:r>
+        <w:t>óptimo</w:t>
+      </w:r>
+      <w:proofErr w:type="gramEnd"/>
+      <w:r>
+        <w:t xml:space="preserve">. </w:t>
+      </w:r>
+    </w:p>
+    <w:p>
+      <w:pPr>
+        <w:jc w:val="both"/>
+        <w:rPr>
+          <w:b/>
+          <w:sz w:val="24"/>
+        </w:rPr>
+      </w:pPr>
+    </w:p>
+    <w:p>
+      <w:pPr>
+        <w:jc w:val="both"/>
+        <w:rPr>
+          <w:b/>
+          <w:sz w:val="24"/>
+        </w:rPr>
+      </w:pPr>
+      <w:r>
+        <w:rPr>
+          <w:b/>
+          <w:sz w:val="24"/>
+        </w:rPr>
+        <w:t>Escenarios de Prueba</w:t>
+      </w:r>
     </w:p>
     <w:tbl>
       <w:tblPr>
@@ -3363,329 +4312,2204 @@
         <w:tblLook w:val="04A0" w:firstRow="1" w:lastRow="0" w:firstColumn="1" w:lastColumn="0" w:noHBand="0" w:noVBand="1"/>
       </w:tblPr>
       <w:tblGrid>
-        <w:gridCol w:w="10188"/>
+        <w:gridCol w:w="2518"/>
+        <w:gridCol w:w="1488"/>
+        <w:gridCol w:w="1489"/>
+        <w:gridCol w:w="1488"/>
+        <w:gridCol w:w="1489"/>
+        <w:gridCol w:w="1716"/>
       </w:tblGrid>
       <w:tr>
         <w:tc>
           <w:tcPr>
-            <w:tcW w:w="10112" w:type="dxa"/>
-          </w:tcPr>
-          <w:p>
-            <w:pPr>
-              <w:jc w:val="both"/>
-            </w:pPr>
-            <w:r>
+            <w:tcW w:w="10188" w:type="dxa"/>
+            <w:gridSpan w:val="6"/>
+          </w:tcPr>
+          <w:p>
+            <w:pPr>
+              <w:jc w:val="center"/>
+              <w:rPr>
+                <w:b/>
+                <w:sz w:val="24"/>
+                <w:szCs w:val="24"/>
+              </w:rPr>
+            </w:pPr>
+            <w:r>
+              <w:rPr>
+                <w:b/>
+                <w:sz w:val="24"/>
+                <w:szCs w:val="24"/>
+              </w:rPr>
+              <w:t>CONSULTAR MOVIMIENTOS DE VALORES 1</w:t>
+            </w:r>
+          </w:p>
+          <w:p>
+            <w:pPr>
+              <w:jc w:val="center"/>
+              <w:rPr>
+                <w:b/>
+                <w:sz w:val="24"/>
+                <w:szCs w:val="24"/>
+              </w:rPr>
+            </w:pPr>
+          </w:p>
+        </w:tc>
+      </w:tr>
+      <w:tr>
+        <w:tc>
+          <w:tcPr>
+            <w:tcW w:w="2518" w:type="dxa"/>
+          </w:tcPr>
+          <w:p>
+            <w:r>
+              <w:t>Nombre del Parámetro</w:t>
+            </w:r>
+          </w:p>
+        </w:tc>
+        <w:tc>
+          <w:tcPr>
+            <w:tcW w:w="1488" w:type="dxa"/>
+            <w:vAlign w:val="center"/>
+          </w:tcPr>
+          <w:p>
+            <w:pPr>
+              <w:jc w:val="center"/>
+            </w:pPr>
+            <w:r>
+              <w:t>Valor 1</w:t>
+            </w:r>
+          </w:p>
+        </w:tc>
+        <w:tc>
+          <w:tcPr>
+            <w:tcW w:w="1489" w:type="dxa"/>
+            <w:vAlign w:val="center"/>
+          </w:tcPr>
+          <w:p>
+            <w:pPr>
+              <w:jc w:val="center"/>
+            </w:pPr>
+            <w:r>
+              <w:t>Valor 2</w:t>
+            </w:r>
+          </w:p>
+        </w:tc>
+        <w:tc>
+          <w:tcPr>
+            <w:tcW w:w="1488" w:type="dxa"/>
+            <w:vAlign w:val="center"/>
+          </w:tcPr>
+          <w:p>
+            <w:pPr>
+              <w:jc w:val="center"/>
+            </w:pPr>
+            <w:r>
+              <w:t>Tiempo 1</w:t>
+            </w:r>
+          </w:p>
+        </w:tc>
+        <w:tc>
+          <w:tcPr>
+            <w:tcW w:w="1489" w:type="dxa"/>
+            <w:vAlign w:val="center"/>
+          </w:tcPr>
+          <w:p>
+            <w:pPr>
+              <w:jc w:val="center"/>
+            </w:pPr>
+            <w:r>
+              <w:t>Tiempo 2</w:t>
+            </w:r>
+          </w:p>
+        </w:tc>
+        <w:tc>
+          <w:tcPr>
+            <w:tcW w:w="1716" w:type="dxa"/>
+            <w:vAlign w:val="center"/>
+          </w:tcPr>
+          <w:p>
+            <w:pPr>
+              <w:jc w:val="center"/>
+            </w:pPr>
+            <w:r>
+              <w:t>Tiempo del Plan</w:t>
+            </w:r>
+          </w:p>
+        </w:tc>
+      </w:tr>
+      <w:tr>
+        <w:tc>
+          <w:tcPr>
+            <w:tcW w:w="2518" w:type="dxa"/>
+          </w:tcPr>
+          <w:p>
+            <w:r>
+              <w:t>Fecha Inicial</w:t>
+            </w:r>
+          </w:p>
+        </w:tc>
+        <w:tc>
+          <w:tcPr>
+            <w:tcW w:w="1488" w:type="dxa"/>
+            <w:vAlign w:val="center"/>
+          </w:tcPr>
+          <w:p>
+            <w:pPr>
+              <w:jc w:val="center"/>
+            </w:pPr>
+            <w:r>
+              <w:t>09/11/1980</w:t>
+            </w:r>
+          </w:p>
+        </w:tc>
+        <w:tc>
+          <w:tcPr>
+            <w:tcW w:w="1489" w:type="dxa"/>
+            <w:vAlign w:val="center"/>
+          </w:tcPr>
+          <w:p>
+            <w:pPr>
+              <w:jc w:val="center"/>
+            </w:pPr>
+            <w:r>
+              <w:t>09/11/1981</w:t>
+            </w:r>
+          </w:p>
+        </w:tc>
+        <w:tc>
+          <w:tcPr>
+            <w:tcW w:w="1488" w:type="dxa"/>
+            <w:vAlign w:val="center"/>
+          </w:tcPr>
+          <w:p>
+            <w:pPr>
+              <w:jc w:val="center"/>
+            </w:pPr>
+            <w:r>
+              <w:t>0,187</w:t>
+            </w:r>
+          </w:p>
+        </w:tc>
+        <w:tc>
+          <w:tcPr>
+            <w:tcW w:w="1489" w:type="dxa"/>
+            <w:vAlign w:val="center"/>
+          </w:tcPr>
+          <w:p>
+            <w:pPr>
+              <w:jc w:val="center"/>
+            </w:pPr>
+            <w:r>
+              <w:t>0,172</w:t>
+            </w:r>
+          </w:p>
+        </w:tc>
+        <w:tc>
+          <w:tcPr>
+            <w:tcW w:w="1716" w:type="dxa"/>
+            <w:vAlign w:val="center"/>
+          </w:tcPr>
+          <w:p>
+            <w:pPr>
+              <w:jc w:val="center"/>
+            </w:pPr>
+            <w:r>
+              <w:t>0,468</w:t>
+            </w:r>
+          </w:p>
+        </w:tc>
+      </w:tr>
+      <w:tr>
+        <w:tc>
+          <w:tcPr>
+            <w:tcW w:w="2518" w:type="dxa"/>
+          </w:tcPr>
+          <w:p>
+            <w:r>
+              <w:t>Fecha Final</w:t>
+            </w:r>
+          </w:p>
+        </w:tc>
+        <w:tc>
+          <w:tcPr>
+            <w:tcW w:w="1488" w:type="dxa"/>
+            <w:vAlign w:val="center"/>
+          </w:tcPr>
+          <w:p>
+            <w:pPr>
+              <w:jc w:val="center"/>
+            </w:pPr>
+            <w:r>
+              <w:t>10/11/2014</w:t>
+            </w:r>
+          </w:p>
+        </w:tc>
+        <w:tc>
+          <w:tcPr>
+            <w:tcW w:w="1489" w:type="dxa"/>
+            <w:vAlign w:val="center"/>
+          </w:tcPr>
+          <w:p>
+            <w:pPr>
+              <w:jc w:val="center"/>
+            </w:pPr>
+            <w:r>
+              <w:t>10/11/2012</w:t>
+            </w:r>
+          </w:p>
+        </w:tc>
+        <w:tc>
+          <w:tcPr>
+            <w:tcW w:w="1488" w:type="dxa"/>
+            <w:vAlign w:val="center"/>
+          </w:tcPr>
+          <w:p>
+            <w:pPr>
+              <w:jc w:val="center"/>
+            </w:pPr>
+            <w:r>
+              <w:t>0,062</w:t>
+            </w:r>
+          </w:p>
+        </w:tc>
+        <w:tc>
+          <w:tcPr>
+            <w:tcW w:w="1489" w:type="dxa"/>
+            <w:vAlign w:val="center"/>
+          </w:tcPr>
+          <w:p>
+            <w:pPr>
+              <w:jc w:val="center"/>
+            </w:pPr>
+            <w:r>
+              <w:t>0,171</w:t>
+            </w:r>
+          </w:p>
+        </w:tc>
+        <w:tc>
+          <w:tcPr>
+            <w:tcW w:w="1716" w:type="dxa"/>
+            <w:vAlign w:val="center"/>
+          </w:tcPr>
+          <w:p>
+            <w:pPr>
+              <w:jc w:val="center"/>
+            </w:pPr>
+            <w:r>
+              <w:t>0,406</w:t>
+            </w:r>
+          </w:p>
+        </w:tc>
+      </w:tr>
+      <w:tr>
+        <w:tc>
+          <w:tcPr>
+            <w:tcW w:w="2518" w:type="dxa"/>
+          </w:tcPr>
+          <w:p>
+            <w:r>
+              <w:t>Nombre del valor</w:t>
+            </w:r>
+          </w:p>
+        </w:tc>
+        <w:tc>
+          <w:tcPr>
+            <w:tcW w:w="1488" w:type="dxa"/>
+            <w:vAlign w:val="center"/>
+          </w:tcPr>
+          <w:p>
+            <w:pPr>
+              <w:jc w:val="center"/>
+            </w:pPr>
+            <w:proofErr w:type="spellStart"/>
+            <w:r>
+              <w:t>Zoonder</w:t>
+            </w:r>
+            <w:proofErr w:type="spellEnd"/>
+          </w:p>
+        </w:tc>
+        <w:tc>
+          <w:tcPr>
+            <w:tcW w:w="1489" w:type="dxa"/>
+            <w:vAlign w:val="center"/>
+          </w:tcPr>
+          <w:p>
+            <w:pPr>
+              <w:jc w:val="center"/>
+            </w:pPr>
+            <w:proofErr w:type="spellStart"/>
+            <w:r>
+              <w:t>Rooxo</w:t>
+            </w:r>
+            <w:proofErr w:type="spellEnd"/>
+          </w:p>
+        </w:tc>
+        <w:tc>
+          <w:tcPr>
+            <w:tcW w:w="1488" w:type="dxa"/>
+            <w:vAlign w:val="center"/>
+          </w:tcPr>
+          <w:p>
+            <w:pPr>
+              <w:jc w:val="center"/>
+            </w:pPr>
+            <w:r>
+              <w:t>0,172</w:t>
+            </w:r>
+          </w:p>
+        </w:tc>
+        <w:tc>
+          <w:tcPr>
+            <w:tcW w:w="1489" w:type="dxa"/>
+            <w:vAlign w:val="center"/>
+          </w:tcPr>
+          <w:p>
+            <w:pPr>
+              <w:jc w:val="center"/>
+            </w:pPr>
+            <w:r>
+              <w:t>0,174</w:t>
+            </w:r>
+          </w:p>
+        </w:tc>
+        <w:tc>
+          <w:tcPr>
+            <w:tcW w:w="1716" w:type="dxa"/>
+            <w:vAlign w:val="center"/>
+          </w:tcPr>
+          <w:p>
+            <w:pPr>
+              <w:jc w:val="center"/>
+            </w:pPr>
+            <w:r>
+              <w:t>0,599</w:t>
+            </w:r>
+          </w:p>
+        </w:tc>
+      </w:tr>
+      <w:tr>
+        <w:tc>
+          <w:tcPr>
+            <w:tcW w:w="2518" w:type="dxa"/>
+          </w:tcPr>
+          <w:p>
+            <w:r>
+              <w:t>Tipo del valor</w:t>
+            </w:r>
+          </w:p>
+        </w:tc>
+        <w:tc>
+          <w:tcPr>
+            <w:tcW w:w="1488" w:type="dxa"/>
+            <w:vAlign w:val="center"/>
+          </w:tcPr>
+          <w:p>
+            <w:pPr>
+              <w:jc w:val="center"/>
+            </w:pPr>
+            <w:r>
+              <w:t>Bono</w:t>
+            </w:r>
+            <w:r>
+              <w:t xml:space="preserve"> Publico</w:t>
+            </w:r>
+          </w:p>
+        </w:tc>
+        <w:tc>
+          <w:tcPr>
+            <w:tcW w:w="1489" w:type="dxa"/>
+            <w:vAlign w:val="center"/>
+          </w:tcPr>
+          <w:p>
+            <w:pPr>
+              <w:jc w:val="center"/>
+            </w:pPr>
+            <w:r>
+              <w:t>Acción</w:t>
+            </w:r>
+          </w:p>
+        </w:tc>
+        <w:tc>
+          <w:tcPr>
+            <w:tcW w:w="1488" w:type="dxa"/>
+            <w:vAlign w:val="center"/>
+          </w:tcPr>
+          <w:p>
+            <w:pPr>
+              <w:jc w:val="center"/>
+            </w:pPr>
+            <w:r>
+              <w:t>0,140</w:t>
+            </w:r>
+          </w:p>
+        </w:tc>
+        <w:tc>
+          <w:tcPr>
+            <w:tcW w:w="1489" w:type="dxa"/>
+            <w:vAlign w:val="center"/>
+          </w:tcPr>
+          <w:p>
+            <w:pPr>
+              <w:jc w:val="center"/>
+            </w:pPr>
+            <w:r>
+              <w:t>0,163</w:t>
+            </w:r>
+          </w:p>
+        </w:tc>
+        <w:tc>
+          <w:tcPr>
+            <w:tcW w:w="1716" w:type="dxa"/>
+            <w:vAlign w:val="center"/>
+          </w:tcPr>
+          <w:p>
+            <w:pPr>
+              <w:jc w:val="center"/>
+            </w:pPr>
+            <w:r>
+              <w:t>0,390</w:t>
+            </w:r>
+          </w:p>
+        </w:tc>
+      </w:tr>
+      <w:tr>
+        <w:tc>
+          <w:tcPr>
+            <w:tcW w:w="2518" w:type="dxa"/>
+          </w:tcPr>
+          <w:p>
+            <w:r>
+              <w:t>Tipo de rentabilidad</w:t>
+            </w:r>
+          </w:p>
+        </w:tc>
+        <w:tc>
+          <w:tcPr>
+            <w:tcW w:w="1488" w:type="dxa"/>
+            <w:vAlign w:val="center"/>
+          </w:tcPr>
+          <w:p>
+            <w:pPr>
+              <w:jc w:val="center"/>
+            </w:pPr>
+            <w:proofErr w:type="spellStart"/>
+            <w:r>
+              <w:t>R</w:t>
+            </w:r>
+            <w:r>
+              <w:t>entabilidadii</w:t>
+            </w:r>
+            <w:proofErr w:type="spellEnd"/>
+          </w:p>
+        </w:tc>
+        <w:tc>
+          <w:tcPr>
+            <w:tcW w:w="1489" w:type="dxa"/>
+            <w:vAlign w:val="center"/>
+          </w:tcPr>
+          <w:p>
+            <w:pPr>
+              <w:jc w:val="center"/>
+            </w:pPr>
+            <w:proofErr w:type="spellStart"/>
+            <w:r>
+              <w:t>R</w:t>
+            </w:r>
+            <w:r>
+              <w:t>entabilidadfi</w:t>
+            </w:r>
+            <w:proofErr w:type="spellEnd"/>
+          </w:p>
+        </w:tc>
+        <w:tc>
+          <w:tcPr>
+            <w:tcW w:w="1488" w:type="dxa"/>
+            <w:vAlign w:val="center"/>
+          </w:tcPr>
+          <w:p>
+            <w:pPr>
+              <w:jc w:val="center"/>
+            </w:pPr>
+            <w:r>
+              <w:t>0,124</w:t>
+            </w:r>
+          </w:p>
+        </w:tc>
+        <w:tc>
+          <w:tcPr>
+            <w:tcW w:w="1489" w:type="dxa"/>
+            <w:vAlign w:val="center"/>
+          </w:tcPr>
+          <w:p>
+            <w:pPr>
+              <w:jc w:val="center"/>
+            </w:pPr>
+            <w:r>
+              <w:t>0,156</w:t>
+            </w:r>
+          </w:p>
+        </w:tc>
+        <w:tc>
+          <w:tcPr>
+            <w:tcW w:w="1716" w:type="dxa"/>
+            <w:vAlign w:val="center"/>
+          </w:tcPr>
+          <w:p>
+            <w:pPr>
+              <w:jc w:val="center"/>
+            </w:pPr>
+            <w:r>
+              <w:t>0,508</w:t>
+            </w:r>
+          </w:p>
+        </w:tc>
+      </w:tr>
+      <w:tr>
+        <w:tc>
+          <w:tcPr>
+            <w:tcW w:w="2518" w:type="dxa"/>
+          </w:tcPr>
+          <w:p>
+            <w:r>
+              <w:t>Nombre del comisionista</w:t>
+            </w:r>
+          </w:p>
+        </w:tc>
+        <w:tc>
+          <w:tcPr>
+            <w:tcW w:w="1488" w:type="dxa"/>
+            <w:vAlign w:val="center"/>
+          </w:tcPr>
+          <w:p>
+            <w:pPr>
+              <w:jc w:val="center"/>
+            </w:pPr>
+            <w:r>
+              <w:t>David Ruiz</w:t>
+            </w:r>
+          </w:p>
+        </w:tc>
+        <w:tc>
+          <w:tcPr>
+            <w:tcW w:w="1489" w:type="dxa"/>
+            <w:vAlign w:val="center"/>
+          </w:tcPr>
+          <w:p>
+            <w:pPr>
+              <w:jc w:val="center"/>
+            </w:pPr>
+            <w:r>
+              <w:t>Elizabeth Ch</w:t>
+            </w:r>
+          </w:p>
+        </w:tc>
+        <w:tc>
+          <w:tcPr>
+            <w:tcW w:w="1488" w:type="dxa"/>
+            <w:vAlign w:val="center"/>
+          </w:tcPr>
+          <w:p>
+            <w:pPr>
+              <w:jc w:val="center"/>
+            </w:pPr>
+            <w:r>
+              <w:t>0,179</w:t>
+            </w:r>
+          </w:p>
+        </w:tc>
+        <w:tc>
+          <w:tcPr>
+            <w:tcW w:w="1489" w:type="dxa"/>
+            <w:vAlign w:val="center"/>
+          </w:tcPr>
+          <w:p>
+            <w:pPr>
+              <w:jc w:val="center"/>
+            </w:pPr>
+            <w:r>
+              <w:t>0,193</w:t>
+            </w:r>
+          </w:p>
+        </w:tc>
+        <w:tc>
+          <w:tcPr>
+            <w:tcW w:w="1716" w:type="dxa"/>
+            <w:vAlign w:val="center"/>
+          </w:tcPr>
+          <w:p>
+            <w:pPr>
+              <w:jc w:val="center"/>
+            </w:pPr>
+            <w:r>
+              <w:t>0,422</w:t>
+            </w:r>
+          </w:p>
+        </w:tc>
+      </w:tr>
+      <w:tr>
+        <w:tc>
+          <w:tcPr>
+            <w:tcW w:w="2518" w:type="dxa"/>
+          </w:tcPr>
+          <w:p>
+            <w:r>
+              <w:t>Nombre del oferente</w:t>
+            </w:r>
+          </w:p>
+        </w:tc>
+        <w:tc>
+          <w:tcPr>
+            <w:tcW w:w="1488" w:type="dxa"/>
+            <w:vAlign w:val="center"/>
+          </w:tcPr>
+          <w:p>
+            <w:pPr>
+              <w:jc w:val="center"/>
+            </w:pPr>
+            <w:r>
+              <w:t>Joyce Hansen</w:t>
+            </w:r>
+          </w:p>
+        </w:tc>
+        <w:tc>
+          <w:tcPr>
+            <w:tcW w:w="1489" w:type="dxa"/>
+            <w:vAlign w:val="center"/>
+          </w:tcPr>
+          <w:p>
+            <w:pPr>
+              <w:jc w:val="center"/>
+            </w:pPr>
+            <w:r>
+              <w:t xml:space="preserve">Nicole </w:t>
+            </w:r>
+            <w:proofErr w:type="spellStart"/>
+            <w:r>
+              <w:t>Bennet</w:t>
+            </w:r>
+            <w:proofErr w:type="spellEnd"/>
+          </w:p>
+        </w:tc>
+        <w:tc>
+          <w:tcPr>
+            <w:tcW w:w="1488" w:type="dxa"/>
+            <w:vAlign w:val="center"/>
+          </w:tcPr>
+          <w:p>
+            <w:pPr>
+              <w:jc w:val="center"/>
+            </w:pPr>
+            <w:r>
+              <w:t>0,125</w:t>
+            </w:r>
+          </w:p>
+        </w:tc>
+        <w:tc>
+          <w:tcPr>
+            <w:tcW w:w="1489" w:type="dxa"/>
+            <w:vAlign w:val="center"/>
+          </w:tcPr>
+          <w:p>
+            <w:pPr>
+              <w:jc w:val="center"/>
+            </w:pPr>
+            <w:r>
+              <w:t>0,203</w:t>
+            </w:r>
+          </w:p>
+        </w:tc>
+        <w:tc>
+          <w:tcPr>
+            <w:tcW w:w="1716" w:type="dxa"/>
+            <w:vAlign w:val="center"/>
+          </w:tcPr>
+          <w:p>
+            <w:pPr>
+              <w:jc w:val="center"/>
+            </w:pPr>
+            <w:r>
+              <w:t>0,390</w:t>
+            </w:r>
+          </w:p>
+        </w:tc>
+      </w:tr>
+      <w:tr>
+        <w:tc>
+          <w:tcPr>
+            <w:tcW w:w="2518" w:type="dxa"/>
+          </w:tcPr>
+          <w:p>
+            <w:r>
+              <w:t>Nombre del  inversionista</w:t>
+            </w:r>
+          </w:p>
+        </w:tc>
+        <w:tc>
+          <w:tcPr>
+            <w:tcW w:w="1488" w:type="dxa"/>
+            <w:vAlign w:val="center"/>
+          </w:tcPr>
+          <w:p>
+            <w:pPr>
+              <w:jc w:val="center"/>
+            </w:pPr>
+            <w:r>
+              <w:t xml:space="preserve">Jerry </w:t>
+            </w:r>
+            <w:proofErr w:type="spellStart"/>
+            <w:r>
+              <w:t>Lane</w:t>
+            </w:r>
+            <w:proofErr w:type="spellEnd"/>
+          </w:p>
+        </w:tc>
+        <w:tc>
+          <w:tcPr>
+            <w:tcW w:w="1489" w:type="dxa"/>
+            <w:vAlign w:val="center"/>
+          </w:tcPr>
+          <w:p>
+            <w:pPr>
+              <w:jc w:val="center"/>
+            </w:pPr>
+            <w:r>
+              <w:t>Brian Lee</w:t>
+            </w:r>
+          </w:p>
+        </w:tc>
+        <w:tc>
+          <w:tcPr>
+            <w:tcW w:w="1488" w:type="dxa"/>
+            <w:vAlign w:val="center"/>
+          </w:tcPr>
+          <w:p>
+            <w:pPr>
+              <w:jc w:val="center"/>
+            </w:pPr>
+            <w:r>
+              <w:t>0,201</w:t>
+            </w:r>
+          </w:p>
+        </w:tc>
+        <w:tc>
+          <w:tcPr>
+            <w:tcW w:w="1489" w:type="dxa"/>
+            <w:vAlign w:val="center"/>
+          </w:tcPr>
+          <w:p>
+            <w:pPr>
+              <w:jc w:val="center"/>
+            </w:pPr>
+            <w:r>
+              <w:t>0,194</w:t>
+            </w:r>
+          </w:p>
+        </w:tc>
+        <w:tc>
+          <w:tcPr>
+            <w:tcW w:w="1716" w:type="dxa"/>
+            <w:vAlign w:val="center"/>
+          </w:tcPr>
+          <w:p>
+            <w:pPr>
+              <w:jc w:val="center"/>
+            </w:pPr>
+            <w:r>
+              <w:t>0,444</w:t>
+            </w:r>
+          </w:p>
+        </w:tc>
+      </w:tr>
+    </w:tbl>
+    <w:p/>
+    <w:p/>
+    <w:p/>
+    <w:tbl>
+      <w:tblPr>
+        <w:tblStyle w:val="Tablaconcuadrcula"/>
+        <w:tblW w:w="0" w:type="auto"/>
+        <w:tblLook w:val="04A0" w:firstRow="1" w:lastRow="0" w:firstColumn="1" w:lastColumn="0" w:noHBand="0" w:noVBand="1"/>
+      </w:tblPr>
+      <w:tblGrid>
+        <w:gridCol w:w="2518"/>
+        <w:gridCol w:w="1488"/>
+        <w:gridCol w:w="1489"/>
+        <w:gridCol w:w="1488"/>
+        <w:gridCol w:w="1489"/>
+        <w:gridCol w:w="1716"/>
+      </w:tblGrid>
+      <w:tr>
+        <w:tc>
+          <w:tcPr>
+            <w:tcW w:w="10188" w:type="dxa"/>
+            <w:gridSpan w:val="6"/>
+          </w:tcPr>
+          <w:p>
+            <w:pPr>
+              <w:jc w:val="center"/>
+              <w:rPr>
+                <w:b/>
+                <w:sz w:val="24"/>
+                <w:szCs w:val="24"/>
+              </w:rPr>
+            </w:pPr>
+            <w:r>
+              <w:rPr>
+                <w:b/>
+                <w:sz w:val="24"/>
+                <w:szCs w:val="24"/>
+              </w:rPr>
               <w:lastRenderedPageBreak/>
-              <w:t>Requerimiento 1</w:t>
-            </w:r>
-          </w:p>
-        </w:tc>
-      </w:tr>
-      <w:tr>
-        <w:tc>
-          <w:tcPr>
-            <w:tcW w:w="10112" w:type="dxa"/>
-          </w:tcPr>
-          <w:p>
-            <w:pPr>
-              <w:jc w:val="both"/>
-            </w:pPr>
-          </w:p>
-        </w:tc>
-      </w:tr>
-      <w:tr>
-        <w:tc>
-          <w:tcPr>
-            <w:tcW w:w="10112" w:type="dxa"/>
-          </w:tcPr>
-          <w:p>
-            <w:pPr>
-              <w:jc w:val="both"/>
-            </w:pPr>
-            <w:r>
-              <w:t>Requerimiento 2</w:t>
-            </w:r>
-          </w:p>
-        </w:tc>
-      </w:tr>
-      <w:tr>
-        <w:tc>
-          <w:tcPr>
-            <w:tcW w:w="10112" w:type="dxa"/>
-          </w:tcPr>
-          <w:p>
-            <w:pPr>
-              <w:jc w:val="both"/>
-            </w:pPr>
-          </w:p>
-        </w:tc>
-      </w:tr>
-      <w:tr>
-        <w:tc>
-          <w:tcPr>
-            <w:tcW w:w="10112" w:type="dxa"/>
-          </w:tcPr>
-          <w:p>
-            <w:pPr>
-              <w:jc w:val="both"/>
-            </w:pPr>
-            <w:r>
-              <w:t>Requerimiento 3</w:t>
-            </w:r>
-          </w:p>
-        </w:tc>
-      </w:tr>
-      <w:tr>
-        <w:tc>
-          <w:tcPr>
-            <w:tcW w:w="10112" w:type="dxa"/>
-          </w:tcPr>
-          <w:p>
-            <w:pPr>
-              <w:jc w:val="both"/>
-            </w:pPr>
-            <w:r>
-              <w:rPr>
-                <w:noProof/>
-                <w:lang w:eastAsia="es-CO"/>
-              </w:rPr>
-              <w:drawing>
-                <wp:inline distT="0" distB="0" distL="0" distR="0" wp14:anchorId="244A6D38" wp14:editId="564CB6D0">
-                  <wp:extent cx="6315075" cy="4240284"/>
-                  <wp:effectExtent l="0" t="0" r="0" b="8255"/>
-                  <wp:docPr id="3" name="Imagen 3"/>
-                  <wp:cNvGraphicFramePr>
-                    <a:graphicFrameLocks xmlns:a="http://schemas.openxmlformats.org/drawingml/2006/main" noChangeAspect="1"/>
-                  </wp:cNvGraphicFramePr>
-                  <a:graphic xmlns:a="http://schemas.openxmlformats.org/drawingml/2006/main">
-                    <a:graphicData uri="http://schemas.openxmlformats.org/drawingml/2006/picture">
-                      <pic:pic xmlns:pic="http://schemas.openxmlformats.org/drawingml/2006/picture">
-                        <pic:nvPicPr>
-                          <pic:cNvPr id="0" name=""/>
-                          <pic:cNvPicPr/>
-                        </pic:nvPicPr>
-                        <pic:blipFill rotWithShape="1">
-                          <a:blip r:embed="rId11">
-                            <a:extLst>
-                              <a:ext uri="{BEBA8EAE-BF5A-486C-A8C5-ECC9F3942E4B}">
-                                <a14:imgProps xmlns:a14="http://schemas.microsoft.com/office/drawing/2010/main">
-                                  <a14:imgLayer r:embed="rId12">
-                                    <a14:imgEffect>
-                                      <a14:sharpenSoften amount="25000"/>
-                                    </a14:imgEffect>
-                                  </a14:imgLayer>
-                                </a14:imgProps>
-                              </a:ext>
-                            </a:extLst>
-                          </a:blip>
-                          <a:srcRect r="16742"/>
-                          <a:stretch/>
-                        </pic:blipFill>
-                        <pic:spPr bwMode="auto">
-                          <a:xfrm>
-                            <a:off x="0" y="0"/>
-                            <a:ext cx="6315075" cy="4240284"/>
-                          </a:xfrm>
-                          <a:prstGeom prst="rect">
-                            <a:avLst/>
-                          </a:prstGeom>
-                          <a:ln>
-                            <a:noFill/>
-                          </a:ln>
-                          <a:extLst>
-                            <a:ext uri="{53640926-AAD7-44D8-BBD7-CCE9431645EC}">
-                              <a14:shadowObscured xmlns:a14="http://schemas.microsoft.com/office/drawing/2010/main"/>
-                            </a:ext>
-                          </a:extLst>
-                        </pic:spPr>
-                      </pic:pic>
-                    </a:graphicData>
-                  </a:graphic>
-                </wp:inline>
-              </w:drawing>
-            </w:r>
-          </w:p>
-        </w:tc>
-      </w:tr>
-      <w:tr>
-        <w:tc>
-          <w:tcPr>
-            <w:tcW w:w="10112" w:type="dxa"/>
-          </w:tcPr>
-          <w:p>
-            <w:pPr>
-              <w:jc w:val="both"/>
-            </w:pPr>
-            <w:r>
-              <w:t>Requerimiento 4</w:t>
-            </w:r>
-          </w:p>
-        </w:tc>
-      </w:tr>
-      <w:tr>
-        <w:tc>
-          <w:tcPr>
-            <w:tcW w:w="10112" w:type="dxa"/>
-          </w:tcPr>
-          <w:p>
-            <w:pPr>
-              <w:jc w:val="both"/>
-            </w:pPr>
-            <w:r>
-              <w:rPr>
-                <w:noProof/>
-                <w:lang w:eastAsia="es-CO"/>
-              </w:rPr>
-              <w:lastRenderedPageBreak/>
-              <w:drawing>
-                <wp:inline distT="0" distB="0" distL="0" distR="0" wp14:anchorId="7732F766" wp14:editId="393D4B74">
-                  <wp:extent cx="6348286" cy="4276725"/>
-                  <wp:effectExtent l="0" t="0" r="0" b="0"/>
-                  <wp:docPr id="4" name="Imagen 4"/>
-                  <wp:cNvGraphicFramePr>
-                    <a:graphicFrameLocks xmlns:a="http://schemas.openxmlformats.org/drawingml/2006/main" noChangeAspect="1"/>
-                  </wp:cNvGraphicFramePr>
-                  <a:graphic xmlns:a="http://schemas.openxmlformats.org/drawingml/2006/main">
-                    <a:graphicData uri="http://schemas.openxmlformats.org/drawingml/2006/picture">
-                      <pic:pic xmlns:pic="http://schemas.openxmlformats.org/drawingml/2006/picture">
-                        <pic:nvPicPr>
-                          <pic:cNvPr id="0" name=""/>
-                          <pic:cNvPicPr/>
-                        </pic:nvPicPr>
-                        <pic:blipFill>
-                          <a:blip r:embed="rId13">
-                            <a:extLst>
-                              <a:ext uri="{BEBA8EAE-BF5A-486C-A8C5-ECC9F3942E4B}">
-                                <a14:imgProps xmlns:a14="http://schemas.microsoft.com/office/drawing/2010/main">
-                                  <a14:imgLayer r:embed="rId14">
-                                    <a14:imgEffect>
-                                      <a14:sharpenSoften amount="25000"/>
-                                    </a14:imgEffect>
-                                  </a14:imgLayer>
-                                </a14:imgProps>
-                              </a:ext>
-                            </a:extLst>
-                          </a:blip>
-                          <a:stretch>
-                            <a:fillRect/>
-                          </a:stretch>
-                        </pic:blipFill>
-                        <pic:spPr>
-                          <a:xfrm>
-                            <a:off x="0" y="0"/>
-                            <a:ext cx="6350442" cy="4278177"/>
-                          </a:xfrm>
-                          <a:prstGeom prst="rect">
-                            <a:avLst/>
-                          </a:prstGeom>
-                        </pic:spPr>
-                      </pic:pic>
-                    </a:graphicData>
-                  </a:graphic>
-                </wp:inline>
-              </w:drawing>
+              <w:t>CO</w:t>
+            </w:r>
+            <w:r>
+              <w:rPr>
+                <w:b/>
+                <w:sz w:val="24"/>
+                <w:szCs w:val="24"/>
+              </w:rPr>
+              <w:t>NSULTAR MOVIMIENTOS DE VALORES 2</w:t>
+            </w:r>
+          </w:p>
+          <w:p>
+            <w:pPr>
+              <w:jc w:val="center"/>
+              <w:rPr>
+                <w:b/>
+                <w:sz w:val="24"/>
+                <w:szCs w:val="24"/>
+              </w:rPr>
+            </w:pPr>
+          </w:p>
+        </w:tc>
+      </w:tr>
+      <w:tr>
+        <w:tc>
+          <w:tcPr>
+            <w:tcW w:w="2518" w:type="dxa"/>
+          </w:tcPr>
+          <w:p>
+            <w:r>
+              <w:t>Nombre del Parámetro</w:t>
+            </w:r>
+          </w:p>
+        </w:tc>
+        <w:tc>
+          <w:tcPr>
+            <w:tcW w:w="1488" w:type="dxa"/>
+            <w:vAlign w:val="center"/>
+          </w:tcPr>
+          <w:p>
+            <w:pPr>
+              <w:jc w:val="center"/>
+            </w:pPr>
+            <w:r>
+              <w:t>Valor 1</w:t>
+            </w:r>
+          </w:p>
+        </w:tc>
+        <w:tc>
+          <w:tcPr>
+            <w:tcW w:w="1489" w:type="dxa"/>
+            <w:vAlign w:val="center"/>
+          </w:tcPr>
+          <w:p>
+            <w:pPr>
+              <w:jc w:val="center"/>
+            </w:pPr>
+            <w:r>
+              <w:t>Valor 2</w:t>
+            </w:r>
+          </w:p>
+        </w:tc>
+        <w:tc>
+          <w:tcPr>
+            <w:tcW w:w="1488" w:type="dxa"/>
+            <w:vAlign w:val="center"/>
+          </w:tcPr>
+          <w:p>
+            <w:pPr>
+              <w:jc w:val="center"/>
+            </w:pPr>
+            <w:r>
+              <w:t>Tiempo 1</w:t>
+            </w:r>
+          </w:p>
+        </w:tc>
+        <w:tc>
+          <w:tcPr>
+            <w:tcW w:w="1489" w:type="dxa"/>
+            <w:vAlign w:val="center"/>
+          </w:tcPr>
+          <w:p>
+            <w:pPr>
+              <w:jc w:val="center"/>
+            </w:pPr>
+            <w:r>
+              <w:t>Tiempo 2</w:t>
+            </w:r>
+          </w:p>
+        </w:tc>
+        <w:tc>
+          <w:tcPr>
+            <w:tcW w:w="1716" w:type="dxa"/>
+            <w:vAlign w:val="center"/>
+          </w:tcPr>
+          <w:p>
+            <w:pPr>
+              <w:jc w:val="center"/>
+            </w:pPr>
+            <w:r>
+              <w:t>Tiempo del Plan</w:t>
+            </w:r>
+          </w:p>
+        </w:tc>
+      </w:tr>
+      <w:tr>
+        <w:tc>
+          <w:tcPr>
+            <w:tcW w:w="2518" w:type="dxa"/>
+          </w:tcPr>
+          <w:p>
+            <w:r>
+              <w:t>Fecha Inicial</w:t>
+            </w:r>
+          </w:p>
+        </w:tc>
+        <w:tc>
+          <w:tcPr>
+            <w:tcW w:w="1488" w:type="dxa"/>
+            <w:vAlign w:val="center"/>
+          </w:tcPr>
+          <w:p>
+            <w:pPr>
+              <w:jc w:val="center"/>
+            </w:pPr>
+            <w:r>
+              <w:t>09/11/1980</w:t>
+            </w:r>
+          </w:p>
+        </w:tc>
+        <w:tc>
+          <w:tcPr>
+            <w:tcW w:w="1489" w:type="dxa"/>
+            <w:vAlign w:val="center"/>
+          </w:tcPr>
+          <w:p>
+            <w:pPr>
+              <w:jc w:val="center"/>
+            </w:pPr>
+            <w:r>
+              <w:t>09/11/1981</w:t>
+            </w:r>
+          </w:p>
+        </w:tc>
+        <w:tc>
+          <w:tcPr>
+            <w:tcW w:w="1488" w:type="dxa"/>
+            <w:vAlign w:val="center"/>
+          </w:tcPr>
+          <w:p>
+            <w:pPr>
+              <w:jc w:val="center"/>
+            </w:pPr>
+            <w:r>
+              <w:t>0,187</w:t>
+            </w:r>
+          </w:p>
+        </w:tc>
+        <w:tc>
+          <w:tcPr>
+            <w:tcW w:w="1489" w:type="dxa"/>
+            <w:vAlign w:val="center"/>
+          </w:tcPr>
+          <w:p>
+            <w:pPr>
+              <w:jc w:val="center"/>
+            </w:pPr>
+            <w:r>
+              <w:t>0,172</w:t>
+            </w:r>
+          </w:p>
+        </w:tc>
+        <w:tc>
+          <w:tcPr>
+            <w:tcW w:w="1716" w:type="dxa"/>
+            <w:vAlign w:val="center"/>
+          </w:tcPr>
+          <w:p>
+            <w:pPr>
+              <w:jc w:val="center"/>
+            </w:pPr>
+            <w:r>
+              <w:t>0,468</w:t>
+            </w:r>
+          </w:p>
+        </w:tc>
+      </w:tr>
+      <w:tr>
+        <w:tc>
+          <w:tcPr>
+            <w:tcW w:w="2518" w:type="dxa"/>
+          </w:tcPr>
+          <w:p>
+            <w:r>
+              <w:t>Fecha Final</w:t>
+            </w:r>
+          </w:p>
+        </w:tc>
+        <w:tc>
+          <w:tcPr>
+            <w:tcW w:w="1488" w:type="dxa"/>
+            <w:vAlign w:val="center"/>
+          </w:tcPr>
+          <w:p>
+            <w:pPr>
+              <w:jc w:val="center"/>
+            </w:pPr>
+            <w:r>
+              <w:t>10/11/2014</w:t>
+            </w:r>
+          </w:p>
+        </w:tc>
+        <w:tc>
+          <w:tcPr>
+            <w:tcW w:w="1489" w:type="dxa"/>
+            <w:vAlign w:val="center"/>
+          </w:tcPr>
+          <w:p>
+            <w:pPr>
+              <w:jc w:val="center"/>
+            </w:pPr>
+            <w:r>
+              <w:t>10/11/2013</w:t>
+            </w:r>
+          </w:p>
+        </w:tc>
+        <w:tc>
+          <w:tcPr>
+            <w:tcW w:w="1488" w:type="dxa"/>
+            <w:vAlign w:val="center"/>
+          </w:tcPr>
+          <w:p>
+            <w:pPr>
+              <w:jc w:val="center"/>
+            </w:pPr>
+            <w:r>
+              <w:t>0,062</w:t>
+            </w:r>
+          </w:p>
+        </w:tc>
+        <w:tc>
+          <w:tcPr>
+            <w:tcW w:w="1489" w:type="dxa"/>
+            <w:vAlign w:val="center"/>
+          </w:tcPr>
+          <w:p>
+            <w:pPr>
+              <w:jc w:val="center"/>
+            </w:pPr>
+            <w:r>
+              <w:t>0,171</w:t>
+            </w:r>
+          </w:p>
+        </w:tc>
+        <w:tc>
+          <w:tcPr>
+            <w:tcW w:w="1716" w:type="dxa"/>
+            <w:vAlign w:val="center"/>
+          </w:tcPr>
+          <w:p>
+            <w:pPr>
+              <w:jc w:val="center"/>
+            </w:pPr>
+            <w:r>
+              <w:t>0,406</w:t>
+            </w:r>
+          </w:p>
+        </w:tc>
+      </w:tr>
+      <w:tr>
+        <w:tc>
+          <w:tcPr>
+            <w:tcW w:w="2518" w:type="dxa"/>
+          </w:tcPr>
+          <w:p>
+            <w:r>
+              <w:t>Nombre del valor</w:t>
+            </w:r>
+          </w:p>
+        </w:tc>
+        <w:tc>
+          <w:tcPr>
+            <w:tcW w:w="1488" w:type="dxa"/>
+            <w:vAlign w:val="center"/>
+          </w:tcPr>
+          <w:p>
+            <w:pPr>
+              <w:jc w:val="center"/>
+            </w:pPr>
+            <w:proofErr w:type="spellStart"/>
+            <w:r>
+              <w:t>Zoonder</w:t>
+            </w:r>
+            <w:proofErr w:type="spellEnd"/>
+          </w:p>
+        </w:tc>
+        <w:tc>
+          <w:tcPr>
+            <w:tcW w:w="1489" w:type="dxa"/>
+            <w:vAlign w:val="center"/>
+          </w:tcPr>
+          <w:p>
+            <w:pPr>
+              <w:jc w:val="center"/>
+            </w:pPr>
+            <w:proofErr w:type="spellStart"/>
+            <w:r>
+              <w:t>Rooxo</w:t>
+            </w:r>
+            <w:proofErr w:type="spellEnd"/>
+          </w:p>
+        </w:tc>
+        <w:tc>
+          <w:tcPr>
+            <w:tcW w:w="1488" w:type="dxa"/>
+            <w:vAlign w:val="center"/>
+          </w:tcPr>
+          <w:p>
+            <w:pPr>
+              <w:jc w:val="center"/>
+            </w:pPr>
+            <w:r>
+              <w:t>0,203</w:t>
+            </w:r>
+          </w:p>
+        </w:tc>
+        <w:tc>
+          <w:tcPr>
+            <w:tcW w:w="1489" w:type="dxa"/>
+            <w:vAlign w:val="center"/>
+          </w:tcPr>
+          <w:p>
+            <w:pPr>
+              <w:jc w:val="center"/>
+            </w:pPr>
+            <w:r>
+              <w:t>0,205</w:t>
+            </w:r>
+          </w:p>
+        </w:tc>
+        <w:tc>
+          <w:tcPr>
+            <w:tcW w:w="1716" w:type="dxa"/>
+            <w:vAlign w:val="center"/>
+          </w:tcPr>
+          <w:p>
+            <w:pPr>
+              <w:jc w:val="center"/>
+            </w:pPr>
+            <w:r>
+              <w:t>0,454</w:t>
+            </w:r>
+          </w:p>
+        </w:tc>
+      </w:tr>
+      <w:tr>
+        <w:tc>
+          <w:tcPr>
+            <w:tcW w:w="2518" w:type="dxa"/>
+          </w:tcPr>
+          <w:p>
+            <w:r>
+              <w:t>Tipo del valor</w:t>
+            </w:r>
+          </w:p>
+        </w:tc>
+        <w:tc>
+          <w:tcPr>
+            <w:tcW w:w="1488" w:type="dxa"/>
+            <w:vAlign w:val="center"/>
+          </w:tcPr>
+          <w:p>
+            <w:pPr>
+              <w:jc w:val="center"/>
+            </w:pPr>
+            <w:r>
+              <w:t>Bono Público</w:t>
+            </w:r>
+          </w:p>
+        </w:tc>
+        <w:tc>
+          <w:tcPr>
+            <w:tcW w:w="1489" w:type="dxa"/>
+            <w:vAlign w:val="center"/>
+          </w:tcPr>
+          <w:p>
+            <w:pPr>
+              <w:jc w:val="center"/>
+            </w:pPr>
+            <w:r>
+              <w:t>Acción</w:t>
+            </w:r>
+          </w:p>
+        </w:tc>
+        <w:tc>
+          <w:tcPr>
+            <w:tcW w:w="1488" w:type="dxa"/>
+            <w:vAlign w:val="center"/>
+          </w:tcPr>
+          <w:p>
+            <w:pPr>
+              <w:jc w:val="center"/>
+            </w:pPr>
+            <w:r>
+              <w:t>0,187</w:t>
+            </w:r>
+          </w:p>
+        </w:tc>
+        <w:tc>
+          <w:tcPr>
+            <w:tcW w:w="1489" w:type="dxa"/>
+            <w:vAlign w:val="center"/>
+          </w:tcPr>
+          <w:p>
+            <w:pPr>
+              <w:jc w:val="center"/>
+            </w:pPr>
+            <w:r>
+              <w:t>0,190</w:t>
+            </w:r>
+          </w:p>
+        </w:tc>
+        <w:tc>
+          <w:tcPr>
+            <w:tcW w:w="1716" w:type="dxa"/>
+            <w:vAlign w:val="center"/>
+          </w:tcPr>
+          <w:p>
+            <w:pPr>
+              <w:jc w:val="center"/>
+            </w:pPr>
+            <w:r>
+              <w:t>0,383</w:t>
+            </w:r>
+          </w:p>
+        </w:tc>
+      </w:tr>
+      <w:tr>
+        <w:tc>
+          <w:tcPr>
+            <w:tcW w:w="2518" w:type="dxa"/>
+          </w:tcPr>
+          <w:p>
+            <w:r>
+              <w:t>Tipo de rentabilidad</w:t>
+            </w:r>
+          </w:p>
+        </w:tc>
+        <w:tc>
+          <w:tcPr>
+            <w:tcW w:w="1488" w:type="dxa"/>
+            <w:vAlign w:val="center"/>
+          </w:tcPr>
+          <w:p>
+            <w:pPr>
+              <w:jc w:val="center"/>
+            </w:pPr>
+            <w:proofErr w:type="spellStart"/>
+            <w:r>
+              <w:t>Rentabilidadii</w:t>
+            </w:r>
+            <w:proofErr w:type="spellEnd"/>
+          </w:p>
+        </w:tc>
+        <w:tc>
+          <w:tcPr>
+            <w:tcW w:w="1489" w:type="dxa"/>
+            <w:vAlign w:val="center"/>
+          </w:tcPr>
+          <w:p>
+            <w:pPr>
+              <w:jc w:val="center"/>
+            </w:pPr>
+            <w:proofErr w:type="spellStart"/>
+            <w:r>
+              <w:t>Rentabilidadfi</w:t>
+            </w:r>
+            <w:proofErr w:type="spellEnd"/>
+          </w:p>
+        </w:tc>
+        <w:tc>
+          <w:tcPr>
+            <w:tcW w:w="1488" w:type="dxa"/>
+            <w:vAlign w:val="center"/>
+          </w:tcPr>
+          <w:p>
+            <w:pPr>
+              <w:jc w:val="center"/>
+            </w:pPr>
+            <w:r>
+              <w:t>0,156</w:t>
+            </w:r>
+          </w:p>
+        </w:tc>
+        <w:tc>
+          <w:tcPr>
+            <w:tcW w:w="1489" w:type="dxa"/>
+            <w:vAlign w:val="center"/>
+          </w:tcPr>
+          <w:p>
+            <w:pPr>
+              <w:jc w:val="center"/>
+            </w:pPr>
+            <w:r>
+              <w:t>0,140</w:t>
+            </w:r>
+          </w:p>
+        </w:tc>
+        <w:tc>
+          <w:tcPr>
+            <w:tcW w:w="1716" w:type="dxa"/>
+            <w:vAlign w:val="center"/>
+          </w:tcPr>
+          <w:p>
+            <w:pPr>
+              <w:jc w:val="center"/>
+            </w:pPr>
+            <w:r>
+              <w:t>0,401</w:t>
+            </w:r>
+          </w:p>
+        </w:tc>
+      </w:tr>
+      <w:tr>
+        <w:tc>
+          <w:tcPr>
+            <w:tcW w:w="2518" w:type="dxa"/>
+          </w:tcPr>
+          <w:p>
+            <w:r>
+              <w:t>Nombre del comisionista</w:t>
+            </w:r>
+          </w:p>
+        </w:tc>
+        <w:tc>
+          <w:tcPr>
+            <w:tcW w:w="1488" w:type="dxa"/>
+            <w:vAlign w:val="center"/>
+          </w:tcPr>
+          <w:p>
+            <w:pPr>
+              <w:jc w:val="center"/>
+            </w:pPr>
+            <w:r>
+              <w:t>David Ruiz</w:t>
+            </w:r>
+          </w:p>
+        </w:tc>
+        <w:tc>
+          <w:tcPr>
+            <w:tcW w:w="1489" w:type="dxa"/>
+            <w:vAlign w:val="center"/>
+          </w:tcPr>
+          <w:p>
+            <w:pPr>
+              <w:jc w:val="center"/>
+            </w:pPr>
+            <w:r>
+              <w:t>Elizabeth Ch</w:t>
+            </w:r>
+          </w:p>
+        </w:tc>
+        <w:tc>
+          <w:tcPr>
+            <w:tcW w:w="1488" w:type="dxa"/>
+            <w:vAlign w:val="center"/>
+          </w:tcPr>
+          <w:p>
+            <w:pPr>
+              <w:jc w:val="center"/>
+            </w:pPr>
+            <w:r>
+              <w:t>0,187</w:t>
+            </w:r>
+          </w:p>
+        </w:tc>
+        <w:tc>
+          <w:tcPr>
+            <w:tcW w:w="1489" w:type="dxa"/>
+            <w:vAlign w:val="center"/>
+          </w:tcPr>
+          <w:p>
+            <w:pPr>
+              <w:jc w:val="center"/>
+            </w:pPr>
+            <w:r>
+              <w:t>0,188</w:t>
+            </w:r>
+          </w:p>
+        </w:tc>
+        <w:tc>
+          <w:tcPr>
+            <w:tcW w:w="1716" w:type="dxa"/>
+            <w:vAlign w:val="center"/>
+          </w:tcPr>
+          <w:p>
+            <w:pPr>
+              <w:jc w:val="center"/>
+            </w:pPr>
+            <w:r>
+              <w:t>0,384</w:t>
+            </w:r>
+          </w:p>
+        </w:tc>
+      </w:tr>
+      <w:tr>
+        <w:tc>
+          <w:tcPr>
+            <w:tcW w:w="2518" w:type="dxa"/>
+          </w:tcPr>
+          <w:p>
+            <w:r>
+              <w:t>Nombre del oferente</w:t>
+            </w:r>
+          </w:p>
+        </w:tc>
+        <w:tc>
+          <w:tcPr>
+            <w:tcW w:w="1488" w:type="dxa"/>
+            <w:vAlign w:val="center"/>
+          </w:tcPr>
+          <w:p>
+            <w:pPr>
+              <w:jc w:val="center"/>
+            </w:pPr>
+            <w:r>
+              <w:t>Joyce Hansen</w:t>
+            </w:r>
+          </w:p>
+        </w:tc>
+        <w:tc>
+          <w:tcPr>
+            <w:tcW w:w="1489" w:type="dxa"/>
+            <w:vAlign w:val="center"/>
+          </w:tcPr>
+          <w:p>
+            <w:pPr>
+              <w:jc w:val="center"/>
+            </w:pPr>
+            <w:r>
+              <w:t xml:space="preserve">Nicole </w:t>
+            </w:r>
+            <w:proofErr w:type="spellStart"/>
+            <w:r>
+              <w:t>Bennet</w:t>
+            </w:r>
+            <w:proofErr w:type="spellEnd"/>
+          </w:p>
+        </w:tc>
+        <w:tc>
+          <w:tcPr>
+            <w:tcW w:w="1488" w:type="dxa"/>
+            <w:vAlign w:val="center"/>
+          </w:tcPr>
+          <w:p>
+            <w:pPr>
+              <w:jc w:val="center"/>
+            </w:pPr>
+            <w:r>
+              <w:t>0,390</w:t>
+            </w:r>
+          </w:p>
+        </w:tc>
+        <w:tc>
+          <w:tcPr>
+            <w:tcW w:w="1489" w:type="dxa"/>
+            <w:vAlign w:val="center"/>
+          </w:tcPr>
+          <w:p>
+            <w:pPr>
+              <w:jc w:val="center"/>
+            </w:pPr>
+            <w:r>
+              <w:t>0,187</w:t>
+            </w:r>
+          </w:p>
+        </w:tc>
+        <w:tc>
+          <w:tcPr>
+            <w:tcW w:w="1716" w:type="dxa"/>
+            <w:vAlign w:val="center"/>
+          </w:tcPr>
+          <w:p>
+            <w:pPr>
+              <w:jc w:val="center"/>
+            </w:pPr>
+            <w:r>
+              <w:t>0,372</w:t>
+            </w:r>
+          </w:p>
+        </w:tc>
+      </w:tr>
+      <w:tr>
+        <w:tc>
+          <w:tcPr>
+            <w:tcW w:w="2518" w:type="dxa"/>
+          </w:tcPr>
+          <w:p>
+            <w:r>
+              <w:t>Nombre del  inversionista</w:t>
+            </w:r>
+          </w:p>
+        </w:tc>
+        <w:tc>
+          <w:tcPr>
+            <w:tcW w:w="1488" w:type="dxa"/>
+            <w:vAlign w:val="center"/>
+          </w:tcPr>
+          <w:p>
+            <w:pPr>
+              <w:jc w:val="center"/>
+            </w:pPr>
+            <w:r>
+              <w:t xml:space="preserve">Jerry </w:t>
+            </w:r>
+            <w:proofErr w:type="spellStart"/>
+            <w:r>
+              <w:t>Lane</w:t>
+            </w:r>
+            <w:proofErr w:type="spellEnd"/>
+          </w:p>
+        </w:tc>
+        <w:tc>
+          <w:tcPr>
+            <w:tcW w:w="1489" w:type="dxa"/>
+            <w:vAlign w:val="center"/>
+          </w:tcPr>
+          <w:p>
+            <w:pPr>
+              <w:jc w:val="center"/>
+            </w:pPr>
+            <w:r>
+              <w:t>Brian Lee</w:t>
+            </w:r>
+          </w:p>
+        </w:tc>
+        <w:tc>
+          <w:tcPr>
+            <w:tcW w:w="1488" w:type="dxa"/>
+            <w:vAlign w:val="center"/>
+          </w:tcPr>
+          <w:p>
+            <w:pPr>
+              <w:jc w:val="center"/>
+            </w:pPr>
+            <w:r>
+              <w:t>0,312</w:t>
+            </w:r>
+          </w:p>
+        </w:tc>
+        <w:tc>
+          <w:tcPr>
+            <w:tcW w:w="1489" w:type="dxa"/>
+            <w:vAlign w:val="center"/>
+          </w:tcPr>
+          <w:p>
+            <w:pPr>
+              <w:jc w:val="center"/>
+            </w:pPr>
+            <w:r>
+              <w:t>0,287</w:t>
+            </w:r>
+          </w:p>
+        </w:tc>
+        <w:tc>
+          <w:tcPr>
+            <w:tcW w:w="1716" w:type="dxa"/>
+            <w:vAlign w:val="center"/>
+          </w:tcPr>
+          <w:p>
+            <w:pPr>
+              <w:jc w:val="center"/>
+            </w:pPr>
+            <w:r>
+              <w:t>0,452</w:t>
             </w:r>
           </w:p>
         </w:tc>
       </w:tr>
     </w:tbl>
-    <w:p>
-      <w:pPr>
-        <w:jc w:val="both"/>
-      </w:pPr>
-    </w:p>
-    <w:p>
-      <w:pPr>
-        <w:jc w:val="both"/>
-      </w:pPr>
-      <w:bookmarkStart w:id="0" w:name="_GoBack"/>
-      <w:bookmarkEnd w:id="0"/>
-    </w:p>
-    <w:p>
-      <w:pPr>
-        <w:jc w:val="both"/>
-      </w:pPr>
-    </w:p>
+    <w:p/>
+    <w:tbl>
+      <w:tblPr>
+        <w:tblStyle w:val="Tablaconcuadrcula"/>
+        <w:tblW w:w="0" w:type="auto"/>
+        <w:tblLook w:val="04A0" w:firstRow="1" w:lastRow="0" w:firstColumn="1" w:lastColumn="0" w:noHBand="0" w:noVBand="1"/>
+      </w:tblPr>
+      <w:tblGrid>
+        <w:gridCol w:w="2518"/>
+        <w:gridCol w:w="1488"/>
+        <w:gridCol w:w="1489"/>
+        <w:gridCol w:w="1488"/>
+        <w:gridCol w:w="1489"/>
+        <w:gridCol w:w="1716"/>
+      </w:tblGrid>
+      <w:tr>
+        <w:tc>
+          <w:tcPr>
+            <w:tcW w:w="10188" w:type="dxa"/>
+            <w:gridSpan w:val="6"/>
+          </w:tcPr>
+          <w:p>
+            <w:pPr>
+              <w:jc w:val="center"/>
+              <w:rPr>
+                <w:b/>
+                <w:sz w:val="24"/>
+                <w:szCs w:val="24"/>
+              </w:rPr>
+            </w:pPr>
+            <w:r>
+              <w:rPr>
+                <w:b/>
+                <w:sz w:val="24"/>
+                <w:szCs w:val="24"/>
+              </w:rPr>
+              <w:t>CONSULTAR PORTAFOLIO</w:t>
+            </w:r>
+          </w:p>
+        </w:tc>
+      </w:tr>
+      <w:tr>
+        <w:tc>
+          <w:tcPr>
+            <w:tcW w:w="2518" w:type="dxa"/>
+          </w:tcPr>
+          <w:p>
+            <w:r>
+              <w:t>Nombre del Parámetro</w:t>
+            </w:r>
+          </w:p>
+        </w:tc>
+        <w:tc>
+          <w:tcPr>
+            <w:tcW w:w="1488" w:type="dxa"/>
+            <w:vAlign w:val="center"/>
+          </w:tcPr>
+          <w:p>
+            <w:pPr>
+              <w:jc w:val="center"/>
+            </w:pPr>
+            <w:r>
+              <w:t>Valor 1</w:t>
+            </w:r>
+          </w:p>
+        </w:tc>
+        <w:tc>
+          <w:tcPr>
+            <w:tcW w:w="1489" w:type="dxa"/>
+            <w:vAlign w:val="center"/>
+          </w:tcPr>
+          <w:p>
+            <w:pPr>
+              <w:jc w:val="center"/>
+            </w:pPr>
+            <w:r>
+              <w:t>Valor 2</w:t>
+            </w:r>
+          </w:p>
+        </w:tc>
+        <w:tc>
+          <w:tcPr>
+            <w:tcW w:w="1488" w:type="dxa"/>
+            <w:vAlign w:val="center"/>
+          </w:tcPr>
+          <w:p>
+            <w:pPr>
+              <w:jc w:val="center"/>
+            </w:pPr>
+            <w:r>
+              <w:t>Tiempo 1</w:t>
+            </w:r>
+          </w:p>
+        </w:tc>
+        <w:tc>
+          <w:tcPr>
+            <w:tcW w:w="1489" w:type="dxa"/>
+            <w:vAlign w:val="center"/>
+          </w:tcPr>
+          <w:p>
+            <w:pPr>
+              <w:jc w:val="center"/>
+            </w:pPr>
+            <w:r>
+              <w:t>Tiempo 2</w:t>
+            </w:r>
+          </w:p>
+        </w:tc>
+        <w:tc>
+          <w:tcPr>
+            <w:tcW w:w="1716" w:type="dxa"/>
+            <w:vAlign w:val="center"/>
+          </w:tcPr>
+          <w:p>
+            <w:pPr>
+              <w:jc w:val="center"/>
+            </w:pPr>
+            <w:r>
+              <w:t>Tiempo del Plan</w:t>
+            </w:r>
+          </w:p>
+        </w:tc>
+      </w:tr>
+      <w:tr>
+        <w:tc>
+          <w:tcPr>
+            <w:tcW w:w="2518" w:type="dxa"/>
+          </w:tcPr>
+          <w:p>
+            <w:r>
+              <w:t>Tipo de valor</w:t>
+            </w:r>
+          </w:p>
+        </w:tc>
+        <w:tc>
+          <w:tcPr>
+            <w:tcW w:w="1488" w:type="dxa"/>
+            <w:vAlign w:val="center"/>
+          </w:tcPr>
+          <w:p>
+            <w:pPr>
+              <w:jc w:val="center"/>
+            </w:pPr>
+            <w:r>
+              <w:t>Bono Publico</w:t>
+            </w:r>
+          </w:p>
+        </w:tc>
+        <w:tc>
+          <w:tcPr>
+            <w:tcW w:w="1489" w:type="dxa"/>
+            <w:vAlign w:val="center"/>
+          </w:tcPr>
+          <w:p>
+            <w:pPr>
+              <w:jc w:val="center"/>
+            </w:pPr>
+            <w:r>
+              <w:t>CDT</w:t>
+            </w:r>
+          </w:p>
+        </w:tc>
+        <w:tc>
+          <w:tcPr>
+            <w:tcW w:w="1488" w:type="dxa"/>
+            <w:vAlign w:val="center"/>
+          </w:tcPr>
+          <w:p>
+            <w:pPr>
+              <w:jc w:val="center"/>
+            </w:pPr>
+            <w:r>
+              <w:t>0,094</w:t>
+            </w:r>
+          </w:p>
+        </w:tc>
+        <w:tc>
+          <w:tcPr>
+            <w:tcW w:w="1489" w:type="dxa"/>
+            <w:vAlign w:val="center"/>
+          </w:tcPr>
+          <w:p>
+            <w:pPr>
+              <w:jc w:val="center"/>
+            </w:pPr>
+            <w:r>
+              <w:t>0,094</w:t>
+            </w:r>
+          </w:p>
+        </w:tc>
+        <w:tc>
+          <w:tcPr>
+            <w:tcW w:w="1716" w:type="dxa"/>
+            <w:vAlign w:val="center"/>
+          </w:tcPr>
+          <w:p>
+            <w:pPr>
+              <w:jc w:val="center"/>
+            </w:pPr>
+            <w:r>
+              <w:t>0,536</w:t>
+            </w:r>
+          </w:p>
+        </w:tc>
+      </w:tr>
+      <w:tr>
+        <w:tc>
+          <w:tcPr>
+            <w:tcW w:w="2518" w:type="dxa"/>
+          </w:tcPr>
+          <w:p>
+            <w:r>
+              <w:t>Valor</w:t>
+            </w:r>
+          </w:p>
+        </w:tc>
+        <w:tc>
+          <w:tcPr>
+            <w:tcW w:w="1488" w:type="dxa"/>
+            <w:vAlign w:val="center"/>
+          </w:tcPr>
+          <w:p>
+            <w:pPr>
+              <w:jc w:val="center"/>
+            </w:pPr>
+            <w:r>
+              <w:t>7000</w:t>
+            </w:r>
+          </w:p>
+        </w:tc>
+        <w:tc>
+          <w:tcPr>
+            <w:tcW w:w="1489" w:type="dxa"/>
+            <w:vAlign w:val="center"/>
+          </w:tcPr>
+          <w:p>
+            <w:pPr>
+              <w:jc w:val="center"/>
+            </w:pPr>
+            <w:r>
+              <w:t>10000</w:t>
+            </w:r>
+          </w:p>
+        </w:tc>
+        <w:tc>
+          <w:tcPr>
+            <w:tcW w:w="1488" w:type="dxa"/>
+            <w:vAlign w:val="center"/>
+          </w:tcPr>
+          <w:p>
+            <w:pPr>
+              <w:jc w:val="center"/>
+            </w:pPr>
+            <w:r>
+              <w:t>0,093</w:t>
+            </w:r>
+          </w:p>
+        </w:tc>
+        <w:tc>
+          <w:tcPr>
+            <w:tcW w:w="1489" w:type="dxa"/>
+            <w:vAlign w:val="center"/>
+          </w:tcPr>
+          <w:p>
+            <w:pPr>
+              <w:jc w:val="center"/>
+            </w:pPr>
+            <w:r>
+              <w:t>0,098</w:t>
+            </w:r>
+          </w:p>
+        </w:tc>
+        <w:tc>
+          <w:tcPr>
+            <w:tcW w:w="1716" w:type="dxa"/>
+            <w:vAlign w:val="center"/>
+          </w:tcPr>
+          <w:p>
+            <w:pPr>
+              <w:jc w:val="center"/>
+            </w:pPr>
+            <w:r>
+              <w:t>0,536</w:t>
+            </w:r>
+          </w:p>
+        </w:tc>
+      </w:tr>
+    </w:tbl>
+    <w:p/>
+    <w:tbl>
+      <w:tblPr>
+        <w:tblStyle w:val="Tablaconcuadrcula"/>
+        <w:tblW w:w="0" w:type="auto"/>
+        <w:tblLook w:val="04A0" w:firstRow="1" w:lastRow="0" w:firstColumn="1" w:lastColumn="0" w:noHBand="0" w:noVBand="1"/>
+      </w:tblPr>
+      <w:tblGrid>
+        <w:gridCol w:w="2518"/>
+        <w:gridCol w:w="1488"/>
+        <w:gridCol w:w="1489"/>
+        <w:gridCol w:w="1488"/>
+        <w:gridCol w:w="1489"/>
+        <w:gridCol w:w="1716"/>
+      </w:tblGrid>
+      <w:tr>
+        <w:tc>
+          <w:tcPr>
+            <w:tcW w:w="10188" w:type="dxa"/>
+            <w:gridSpan w:val="6"/>
+          </w:tcPr>
+          <w:p>
+            <w:pPr>
+              <w:jc w:val="center"/>
+              <w:rPr>
+                <w:b/>
+                <w:sz w:val="24"/>
+                <w:szCs w:val="24"/>
+              </w:rPr>
+            </w:pPr>
+            <w:r>
+              <w:rPr>
+                <w:b/>
+                <w:sz w:val="24"/>
+                <w:szCs w:val="24"/>
+              </w:rPr>
+              <w:t>CONSULTAR VALORES</w:t>
+            </w:r>
+          </w:p>
+        </w:tc>
+      </w:tr>
+      <w:tr>
+        <w:tc>
+          <w:tcPr>
+            <w:tcW w:w="2518" w:type="dxa"/>
+          </w:tcPr>
+          <w:p>
+            <w:r>
+              <w:t>Nombre del Parámetro</w:t>
+            </w:r>
+          </w:p>
+        </w:tc>
+        <w:tc>
+          <w:tcPr>
+            <w:tcW w:w="1488" w:type="dxa"/>
+            <w:vAlign w:val="center"/>
+          </w:tcPr>
+          <w:p>
+            <w:pPr>
+              <w:jc w:val="center"/>
+            </w:pPr>
+            <w:r>
+              <w:t>Valor 1</w:t>
+            </w:r>
+          </w:p>
+        </w:tc>
+        <w:tc>
+          <w:tcPr>
+            <w:tcW w:w="1489" w:type="dxa"/>
+            <w:vAlign w:val="center"/>
+          </w:tcPr>
+          <w:p>
+            <w:pPr>
+              <w:jc w:val="center"/>
+            </w:pPr>
+            <w:r>
+              <w:t>Valor 2</w:t>
+            </w:r>
+          </w:p>
+        </w:tc>
+        <w:tc>
+          <w:tcPr>
+            <w:tcW w:w="1488" w:type="dxa"/>
+            <w:vAlign w:val="center"/>
+          </w:tcPr>
+          <w:p>
+            <w:pPr>
+              <w:jc w:val="center"/>
+            </w:pPr>
+            <w:r>
+              <w:t>Tiempo 1</w:t>
+            </w:r>
+          </w:p>
+        </w:tc>
+        <w:tc>
+          <w:tcPr>
+            <w:tcW w:w="1489" w:type="dxa"/>
+            <w:vAlign w:val="center"/>
+          </w:tcPr>
+          <w:p>
+            <w:pPr>
+              <w:jc w:val="center"/>
+            </w:pPr>
+            <w:r>
+              <w:t>Tiempo 2</w:t>
+            </w:r>
+          </w:p>
+        </w:tc>
+        <w:tc>
+          <w:tcPr>
+            <w:tcW w:w="1716" w:type="dxa"/>
+            <w:vAlign w:val="center"/>
+          </w:tcPr>
+          <w:p>
+            <w:pPr>
+              <w:jc w:val="center"/>
+            </w:pPr>
+            <w:r>
+              <w:t>Tiempo del Plan</w:t>
+            </w:r>
+          </w:p>
+        </w:tc>
+      </w:tr>
+      <w:tr>
+        <w:tc>
+          <w:tcPr>
+            <w:tcW w:w="2518" w:type="dxa"/>
+          </w:tcPr>
+          <w:p>
+            <w:r>
+              <w:t>Id del valor</w:t>
+            </w:r>
+          </w:p>
+        </w:tc>
+        <w:tc>
+          <w:tcPr>
+            <w:tcW w:w="1488" w:type="dxa"/>
+            <w:vAlign w:val="center"/>
+          </w:tcPr>
+          <w:p>
+            <w:pPr>
+              <w:jc w:val="center"/>
+            </w:pPr>
+            <w:r>
+              <w:t>78</w:t>
+            </w:r>
+          </w:p>
+        </w:tc>
+        <w:tc>
+          <w:tcPr>
+            <w:tcW w:w="1489" w:type="dxa"/>
+            <w:vAlign w:val="center"/>
+          </w:tcPr>
+          <w:p>
+            <w:pPr>
+              <w:jc w:val="center"/>
+            </w:pPr>
+            <w:r>
+              <w:t>20000</w:t>
+            </w:r>
+          </w:p>
+        </w:tc>
+        <w:tc>
+          <w:tcPr>
+            <w:tcW w:w="1488" w:type="dxa"/>
+            <w:vAlign w:val="center"/>
+          </w:tcPr>
+          <w:p>
+            <w:pPr>
+              <w:jc w:val="center"/>
+            </w:pPr>
+            <w:r>
+              <w:t>0,094</w:t>
+            </w:r>
+          </w:p>
+        </w:tc>
+        <w:tc>
+          <w:tcPr>
+            <w:tcW w:w="1489" w:type="dxa"/>
+            <w:vAlign w:val="center"/>
+          </w:tcPr>
+          <w:p>
+            <w:pPr>
+              <w:jc w:val="center"/>
+            </w:pPr>
+            <w:r>
+              <w:t>0,078</w:t>
+            </w:r>
+          </w:p>
+        </w:tc>
+        <w:tc>
+          <w:tcPr>
+            <w:tcW w:w="1716" w:type="dxa"/>
+            <w:vAlign w:val="center"/>
+          </w:tcPr>
+          <w:p>
+            <w:pPr>
+              <w:jc w:val="center"/>
+            </w:pPr>
+            <w:r>
+              <w:t>0,528</w:t>
+            </w:r>
+          </w:p>
+        </w:tc>
+      </w:tr>
+    </w:tbl>
+    <w:p/>
     <w:p>
       <w:r>
-        <w:t>Documentación del escenario de pruebas</w:t>
+        <w:t>Con los casos de prueba que se presentaron anteriormente se pueden observar varios aspectos:</w:t>
       </w:r>
     </w:p>
     <w:p>
       <w:pPr>
-        <w:ind w:left="708"/>
+        <w:pStyle w:val="Prrafodelista"/>
+        <w:numPr>
+          <w:ilvl w:val="0"/>
+          <w:numId w:val="4"/>
+        </w:numPr>
         <w:jc w:val="both"/>
       </w:pPr>
       <w:r>
-        <w:t>Distribución de los datos con respecto a los parámetros de entrada utilizados en el requerimiento funcional. En particular se quiere un análisis de distribución que permita ver cómo puede cambiar el tamaño de la respuesta según el valor de los parámetros utilizados y la configuración de los datos de prueba.</w:t>
+        <w:t>El tiempo que se gasta en ejecutar/calcular el plan Oracle, es el tiempo máximo que se gastaría en el peor de los casos. Con cada uno de los valores que fueron asignados en los casos de prueba se gasta la mitad o incluso menos del valor estimado por el plan.</w:t>
       </w:r>
     </w:p>
     <w:p>
       <w:pPr>
-        <w:ind w:left="708"/>
+        <w:pStyle w:val="Prrafodelista"/>
+        <w:numPr>
+          <w:ilvl w:val="0"/>
+          <w:numId w:val="4"/>
+        </w:numPr>
+        <w:jc w:val="both"/>
       </w:pPr>
       <w:r>
-        <w:t>Valores de los parámetros utilizados en el análisis y que constituyen diferenciadores en los planes  de ejecución obtenidos.</w:t>
+        <w:t xml:space="preserve">Cuando los índices son combinados, secundarios y dispersos la consulta toma mucho más tiempo para ubicar los resultados. Esto se debe a que los índices secundarios se almacenan en árboles B+, esto implica que a pesar de su eficiencia, hay que recorrerlos. Este recorrido gasta aproximadamente log(n), lo que hace que la consulta dure un poco más. </w:t>
       </w:r>
     </w:p>
     <w:p>
       <w:pPr>
-        <w:ind w:left="708"/>
+        <w:pStyle w:val="Prrafodelista"/>
+        <w:numPr>
+          <w:ilvl w:val="0"/>
+          <w:numId w:val="4"/>
+        </w:numPr>
+        <w:jc w:val="both"/>
       </w:pPr>
       <w:r>
-        <w:t xml:space="preserve">Planes de consulta obtenidos en Oracle para la ejecución del requerimiento. Para ello, documente con una foto de pantalla los planes de consulta obtenidos en </w:t>
+        <w:t xml:space="preserve">Los índices primarios que son creados por Oracle y que son llaves primarias en las tablas utilizados en consultas gastan la mitad de tiempo o menos  que las consultas con índices secundarios. </w:t>
+      </w:r>
+      <w:r>
+        <w:t xml:space="preserve">Esto radica en que los índices primarios se basan en tablas de </w:t>
       </w:r>
       <w:proofErr w:type="spellStart"/>
       <w:r>
-        <w:t>SQLDevelopper</w:t>
+        <w:t>hashing</w:t>
       </w:r>
       <w:proofErr w:type="spellEnd"/>
       <w:r>
-        <w:t>.</w:t>
+        <w:t xml:space="preserve">, así que no es necesario recorrer una estructura, sino que se tiene el índice directo para llegar al registro. </w:t>
       </w:r>
     </w:p>
     <w:p>
       <w:pPr>
-        <w:ind w:left="708"/>
+        <w:pStyle w:val="Prrafodelista"/>
+        <w:numPr>
+          <w:ilvl w:val="0"/>
+          <w:numId w:val="4"/>
+        </w:numPr>
+        <w:jc w:val="both"/>
       </w:pPr>
       <w:r>
-        <w:t>Tiempos obtenidos con la ejecución de cada uno de los planes. Estos tiempos son medidos desde el núcleo de la aplicación, es decir, no incluyen la parte web, ingreso de datos ni despliegue de resultados.</w:t>
+        <w:t>La diferencia de tiempos entre dos valores de un mismo parámetro es demasiado pequeña puesto que como se mencionaba antes hay la misma probabilidad de que un parámetro comience por A que por Z o que sea 0 a que 7688. De modo usar un valor aleatorio en los planes de ejecución nos ayuda a saber cuánto</w:t>
+      </w:r>
+      <w:bookmarkStart w:id="0" w:name="_GoBack"/>
+      <w:bookmarkEnd w:id="0"/>
+      <w:r>
+        <w:t xml:space="preserve"> es el máximo de tiempo que nos podemos gastar. </w:t>
       </w:r>
     </w:p>
-    <w:p>
-      <w:r>
-        <w:t>Análisis de eficiencia</w:t>
-      </w:r>
-    </w:p>
-    <w:p>
-      <w:pPr>
-        <w:ind w:left="708"/>
-      </w:pPr>
-      <w:r>
-        <w:t>Establezca escenarios de datos que le permitan validar diferentes selectividades.</w:t>
-      </w:r>
-    </w:p>
-    <w:p>
-      <w:pPr>
-        <w:ind w:left="708"/>
-      </w:pPr>
-      <w:r>
-        <w:lastRenderedPageBreak/>
-        <w:t xml:space="preserve"> Para cada requerimiento funcional, seleccione un escenario de análisis y diseñe el plan de ejecución de consulta propuesto por el grupo, de acuerdo con su conocimiento del modelo y de la aplicación.</w:t>
-      </w:r>
-    </w:p>
-    <w:p>
-      <w:pPr>
-        <w:ind w:left="708"/>
-      </w:pPr>
-      <w:r>
-        <w:t>Compare y analice el plan de ejecución propuesto por usted y el obtenido en Oracle.</w:t>
-      </w:r>
-    </w:p>
-    <w:p/>
-    <w:p/>
     <w:sectPr>
-      <w:headerReference w:type="default" r:id="rId15"/>
+      <w:headerReference w:type="default" r:id="rId11"/>
       <w:pgSz w:w="12240" w:h="15840"/>
       <w:pgMar w:top="1134" w:right="1134" w:bottom="1134" w:left="1134" w:header="708" w:footer="708" w:gutter="0"/>
       <w:cols w:space="708"/>
@@ -3989,6 +6813,92 @@
     </w:lvl>
   </w:abstractNum>
   <w:abstractNum w:abstractNumId="2">
+    <w:nsid w:val="60B713DF"/>
+    <w:multiLevelType w:val="hybridMultilevel"/>
+    <w:tmpl w:val="E7925B52"/>
+    <w:lvl w:ilvl="0" w:tplc="240A000F">
+      <w:start w:val="1"/>
+      <w:numFmt w:val="decimal"/>
+      <w:lvlText w:val="%1."/>
+      <w:lvlJc w:val="left"/>
+      <w:pPr>
+        <w:ind w:left="720" w:hanging="360"/>
+      </w:pPr>
+    </w:lvl>
+    <w:lvl w:ilvl="1" w:tplc="240A0019" w:tentative="1">
+      <w:start w:val="1"/>
+      <w:numFmt w:val="lowerLetter"/>
+      <w:lvlText w:val="%2."/>
+      <w:lvlJc w:val="left"/>
+      <w:pPr>
+        <w:ind w:left="1440" w:hanging="360"/>
+      </w:pPr>
+    </w:lvl>
+    <w:lvl w:ilvl="2" w:tplc="240A001B" w:tentative="1">
+      <w:start w:val="1"/>
+      <w:numFmt w:val="lowerRoman"/>
+      <w:lvlText w:val="%3."/>
+      <w:lvlJc w:val="right"/>
+      <w:pPr>
+        <w:ind w:left="2160" w:hanging="180"/>
+      </w:pPr>
+    </w:lvl>
+    <w:lvl w:ilvl="3" w:tplc="240A000F" w:tentative="1">
+      <w:start w:val="1"/>
+      <w:numFmt w:val="decimal"/>
+      <w:lvlText w:val="%4."/>
+      <w:lvlJc w:val="left"/>
+      <w:pPr>
+        <w:ind w:left="2880" w:hanging="360"/>
+      </w:pPr>
+    </w:lvl>
+    <w:lvl w:ilvl="4" w:tplc="240A0019" w:tentative="1">
+      <w:start w:val="1"/>
+      <w:numFmt w:val="lowerLetter"/>
+      <w:lvlText w:val="%5."/>
+      <w:lvlJc w:val="left"/>
+      <w:pPr>
+        <w:ind w:left="3600" w:hanging="360"/>
+      </w:pPr>
+    </w:lvl>
+    <w:lvl w:ilvl="5" w:tplc="240A001B" w:tentative="1">
+      <w:start w:val="1"/>
+      <w:numFmt w:val="lowerRoman"/>
+      <w:lvlText w:val="%6."/>
+      <w:lvlJc w:val="right"/>
+      <w:pPr>
+        <w:ind w:left="4320" w:hanging="180"/>
+      </w:pPr>
+    </w:lvl>
+    <w:lvl w:ilvl="6" w:tplc="240A000F" w:tentative="1">
+      <w:start w:val="1"/>
+      <w:numFmt w:val="decimal"/>
+      <w:lvlText w:val="%7."/>
+      <w:lvlJc w:val="left"/>
+      <w:pPr>
+        <w:ind w:left="5040" w:hanging="360"/>
+      </w:pPr>
+    </w:lvl>
+    <w:lvl w:ilvl="7" w:tplc="240A0019" w:tentative="1">
+      <w:start w:val="1"/>
+      <w:numFmt w:val="lowerLetter"/>
+      <w:lvlText w:val="%8."/>
+      <w:lvlJc w:val="left"/>
+      <w:pPr>
+        <w:ind w:left="5760" w:hanging="360"/>
+      </w:pPr>
+    </w:lvl>
+    <w:lvl w:ilvl="8" w:tplc="240A001B" w:tentative="1">
+      <w:start w:val="1"/>
+      <w:numFmt w:val="lowerRoman"/>
+      <w:lvlText w:val="%9."/>
+      <w:lvlJc w:val="right"/>
+      <w:pPr>
+        <w:ind w:left="6480" w:hanging="180"/>
+      </w:pPr>
+    </w:lvl>
+  </w:abstractNum>
+  <w:abstractNum w:abstractNumId="3">
     <w:nsid w:val="73013E6E"/>
     <w:multiLevelType w:val="hybridMultilevel"/>
     <w:tmpl w:val="8B56CFA0"/>
@@ -4108,6 +7018,9 @@
     <w:abstractNumId w:val="0"/>
   </w:num>
   <w:num w:numId="3">
+    <w:abstractNumId w:val="3"/>
+  </w:num>
+  <w:num w:numId="4">
     <w:abstractNumId w:val="2"/>
   </w:num>
 </w:numbering>
@@ -5007,7 +7920,7 @@
 </file>
 
 <file path=customXml/itemProps1.xml><?xml version="1.0" encoding="utf-8"?>
-<ds:datastoreItem xmlns:ds="http://schemas.openxmlformats.org/officeDocument/2006/customXml" ds:itemID="{D91C678E-FD82-4809-9E67-CA7699C6B59A}">
+<ds:datastoreItem xmlns:ds="http://schemas.openxmlformats.org/officeDocument/2006/customXml" ds:itemID="{75C6997F-3122-40CB-871D-6FFE7ECE1A92}">
   <ds:schemaRefs>
     <ds:schemaRef ds:uri="http://schemas.openxmlformats.org/officeDocument/2006/bibliography"/>
   </ds:schemaRefs>

</xml_diff>